<commit_message>
part two initial part completed
</commit_message>
<xml_diff>
--- a/Push Notifications with Parse.docx
+++ b/Push Notifications with Parse.docx
@@ -1,6 +1,6 @@
 
 <file path=word/document.xml><?xml version="1.0" encoding="utf-8"?>
-<w:document xmlns:wpc="http://schemas.microsoft.com/office/word/2010/wordprocessingCanvas" xmlns:mc="http://schemas.openxmlformats.org/markup-compatibility/2006" xmlns:o="urn:schemas-microsoft-com:office:office" xmlns:r="http://schemas.openxmlformats.org/officeDocument/2006/relationships" xmlns:m="http://schemas.openxmlformats.org/officeDocument/2006/math" xmlns:v="urn:schemas-microsoft-com:vml" xmlns:wp14="http://schemas.microsoft.com/office/word/2010/wordprocessingDrawing" xmlns:wp="http://schemas.openxmlformats.org/drawingml/2006/wordprocessingDrawing" xmlns:w10="urn:schemas-microsoft-com:office:word" xmlns:w="http://schemas.openxmlformats.org/wordprocessingml/2006/main" xmlns:w14="http://schemas.microsoft.com/office/word/2010/wordml" xmlns:wpg="http://schemas.microsoft.com/office/word/2010/wordprocessingGroup" xmlns:wpi="http://schemas.microsoft.com/office/word/2010/wordprocessingInk" xmlns:wne="http://schemas.microsoft.com/office/word/2006/wordml" xmlns:wps="http://schemas.microsoft.com/office/word/2010/wordprocessingShape" mc:Ignorable="w14 wp14">
+<w:document xmlns:wpc="http://schemas.microsoft.com/office/word/2010/wordprocessingCanvas" xmlns:mo="http://schemas.microsoft.com/office/mac/office/2008/main" xmlns:mc="http://schemas.openxmlformats.org/markup-compatibility/2006" xmlns:mv="urn:schemas-microsoft-com:mac:vml" xmlns:o="urn:schemas-microsoft-com:office:office" xmlns:r="http://schemas.openxmlformats.org/officeDocument/2006/relationships" xmlns:m="http://schemas.openxmlformats.org/officeDocument/2006/math" xmlns:v="urn:schemas-microsoft-com:vml" xmlns:wp14="http://schemas.microsoft.com/office/word/2010/wordprocessingDrawing" xmlns:wp="http://schemas.openxmlformats.org/drawingml/2006/wordprocessingDrawing" xmlns:w10="urn:schemas-microsoft-com:office:word" xmlns:w="http://schemas.openxmlformats.org/wordprocessingml/2006/main" xmlns:w14="http://schemas.microsoft.com/office/word/2010/wordml" xmlns:w15="http://schemas.microsoft.com/office/word/2012/wordml" xmlns:wpg="http://schemas.microsoft.com/office/word/2010/wordprocessingGroup" xmlns:wpi="http://schemas.microsoft.com/office/word/2010/wordprocessingInk" xmlns:wne="http://schemas.microsoft.com/office/word/2006/wordml" xmlns:wps="http://schemas.microsoft.com/office/word/2010/wordprocessingShape" mc:Ignorable="w14 w15 wp14">
   <w:body>
     <w:p>
       <w:pPr>
@@ -137,43 +137,33 @@
           <w:sz w:val="28"/>
           <w:szCs w:val="28"/>
         </w:rPr>
-        <w:t xml:space="preserve"> </w:t>
+        <w:t xml:space="preserve"> Hameed</w:t>
+      </w:r>
+    </w:p>
+    <w:p>
+      <w:pPr>
+        <w:pStyle w:val="Heading2"/>
+      </w:pPr>
+      <w:r>
+        <w:t>Sources</w:t>
+      </w:r>
+    </w:p>
+    <w:p>
+      <w:pPr>
+        <w:pStyle w:val="BlockText"/>
+      </w:pPr>
+      <w:r>
+        <w:t xml:space="preserve">Project homepage on </w:t>
       </w:r>
       <w:proofErr w:type="spellStart"/>
       <w:r>
-        <w:rPr>
-          <w:b/>
-          <w:sz w:val="28"/>
-          <w:szCs w:val="28"/>
-        </w:rPr>
-        <w:t>Hameed</w:t>
+        <w:t>Github</w:t>
       </w:r>
       <w:proofErr w:type="spellEnd"/>
-    </w:p>
-    <w:p>
-      <w:pPr>
-        <w:pStyle w:val="Heading2"/>
-      </w:pPr>
-      <w:r>
-        <w:t>Sources</w:t>
-      </w:r>
-    </w:p>
-    <w:p>
-      <w:pPr>
-        <w:pStyle w:val="BlockText"/>
-      </w:pPr>
-      <w:r>
-        <w:t xml:space="preserve">Project homepage on </w:t>
-      </w:r>
-      <w:proofErr w:type="spellStart"/>
-      <w:r>
-        <w:t>Github</w:t>
-      </w:r>
-      <w:proofErr w:type="spellEnd"/>
       <w:r>
         <w:t xml:space="preserve"> - </w:t>
       </w:r>
-      <w:hyperlink r:id="rId9" w:history="1">
+      <w:hyperlink r:id="rId8" w:history="1">
         <w:r>
           <w:rPr>
             <w:rStyle w:val="Hyperlink"/>
@@ -195,7 +185,7 @@
       <w:r>
         <w:t xml:space="preserve"> </w:t>
       </w:r>
-      <w:hyperlink r:id="rId10" w:history="1">
+      <w:hyperlink r:id="rId9" w:history="1">
         <w:r>
           <w:rPr>
             <w:rStyle w:val="Hyperlink"/>
@@ -356,15 +346,7 @@
         <w:pStyle w:val="IntenseQuote"/>
       </w:pPr>
       <w:r>
-        <w:t xml:space="preserve">Step </w:t>
-      </w:r>
-      <w:proofErr w:type="gramStart"/>
-      <w:r>
-        <w:t>1</w:t>
-      </w:r>
-      <w:proofErr w:type="gramEnd"/>
-      <w:r>
-        <w:t xml:space="preserve"> </w:t>
+        <w:t xml:space="preserve">Step 1 </w:t>
       </w:r>
       <w:r>
         <w:t>Creating Application at Parse</w:t>
@@ -374,7 +356,7 @@
       <w:r>
         <w:t xml:space="preserve">First, we are going to register an application on Parse. For that navigate to </w:t>
       </w:r>
-      <w:hyperlink r:id="rId11" w:history="1">
+      <w:hyperlink r:id="rId10" w:history="1">
         <w:r>
           <w:rPr>
             <w:rStyle w:val="Hyperlink"/>
@@ -410,7 +392,7 @@
                     </pic:cNvPicPr>
                   </pic:nvPicPr>
                   <pic:blipFill>
-                    <a:blip r:embed="rId12" cstate="print">
+                    <a:blip r:embed="rId11" cstate="print">
                       <a:extLst>
                         <a:ext uri="{28A0092B-C50C-407E-A947-70E740481C1C}">
                           <a14:useLocalDpi xmlns:a14="http://schemas.microsoft.com/office/drawing/2010/main" val="0"/>
@@ -527,7 +509,7 @@
                     </pic:cNvPicPr>
                   </pic:nvPicPr>
                   <pic:blipFill>
-                    <a:blip r:embed="rId13" cstate="print">
+                    <a:blip r:embed="rId12" cstate="print">
                       <a:extLst>
                         <a:ext uri="{28A0092B-C50C-407E-A947-70E740481C1C}">
                           <a14:useLocalDpi xmlns:a14="http://schemas.microsoft.com/office/drawing/2010/main" val="0"/>
@@ -640,7 +622,7 @@
       <w:r>
         <w:t>itializr website (</w:t>
       </w:r>
-      <w:hyperlink r:id="rId14" w:history="1">
+      <w:hyperlink r:id="rId13" w:history="1">
         <w:r>
           <w:rPr>
             <w:rStyle w:val="Hyperlink"/>
@@ -687,7 +669,7 @@
                     </pic:cNvPicPr>
                   </pic:nvPicPr>
                   <pic:blipFill>
-                    <a:blip r:embed="rId15" cstate="print">
+                    <a:blip r:embed="rId14" cstate="print">
                       <a:extLst>
                         <a:ext uri="{28A0092B-C50C-407E-A947-70E740481C1C}">
                           <a14:useLocalDpi xmlns:a14="http://schemas.microsoft.com/office/drawing/2010/main" val="0"/>
@@ -748,7 +730,7 @@
                     </pic:cNvPicPr>
                   </pic:nvPicPr>
                   <pic:blipFill>
-                    <a:blip r:embed="rId16">
+                    <a:blip r:embed="rId15">
                       <a:extLst>
                         <a:ext uri="{28A0092B-C50C-407E-A947-70E740481C1C}">
                           <a14:useLocalDpi xmlns:a14="http://schemas.microsoft.com/office/drawing/2010/main" val="0"/>
@@ -791,15 +773,7 @@
       </w:pPr>
       <w:r>
         <w:lastRenderedPageBreak/>
-        <w:t xml:space="preserve">Step </w:t>
-      </w:r>
-      <w:proofErr w:type="gramStart"/>
-      <w:r>
-        <w:t>3</w:t>
-      </w:r>
-      <w:proofErr w:type="gramEnd"/>
-      <w:r>
-        <w:t xml:space="preserve"> </w:t>
+        <w:t xml:space="preserve">Step 3 </w:t>
       </w:r>
       <w:r>
         <w:t xml:space="preserve">Configuring </w:t>
@@ -813,18 +787,10 @@
     </w:p>
     <w:p>
       <w:r>
-        <w:t xml:space="preserve">Once the project </w:t>
-      </w:r>
-      <w:proofErr w:type="gramStart"/>
-      <w:r>
-        <w:t xml:space="preserve">has </w:t>
-      </w:r>
-      <w:r>
-        <w:t>been downloaded</w:t>
-      </w:r>
-      <w:proofErr w:type="gramEnd"/>
-      <w:r>
-        <w:t xml:space="preserve">, we will extract and import it in Eclipse IDE. Click “File” -&gt; “Import…” -&gt; “Existing Maven Projects” and browse the extracted folder and download it. The maven will auto download all the dependencies required for building this project defined in the “pom.xml” file. </w:t>
+        <w:t xml:space="preserve">Once the project has </w:t>
+      </w:r>
+      <w:r>
+        <w:t xml:space="preserve">been downloaded, we will extract and import it in Eclipse IDE. Click “File” -&gt; “Import…” -&gt; “Existing Maven Projects” and browse the extracted folder and download it. The maven will auto download all the dependencies required for building this project defined in the “pom.xml” file. </w:t>
       </w:r>
     </w:p>
     <w:p/>
@@ -852,7 +818,7 @@
                     </pic:cNvPicPr>
                   </pic:nvPicPr>
                   <pic:blipFill>
-                    <a:blip r:embed="rId17">
+                    <a:blip r:embed="rId16">
                       <a:extLst>
                         <a:ext uri="{28A0092B-C50C-407E-A947-70E740481C1C}">
                           <a14:useLocalDpi xmlns:a14="http://schemas.microsoft.com/office/drawing/2010/main" val="0"/>
@@ -890,15 +856,7 @@
       </w:pPr>
       <w:r>
         <w:lastRenderedPageBreak/>
-        <w:t xml:space="preserve">Step </w:t>
-      </w:r>
-      <w:proofErr w:type="gramStart"/>
-      <w:r>
-        <w:t>4</w:t>
-      </w:r>
-      <w:proofErr w:type="gramEnd"/>
-      <w:r>
-        <w:t xml:space="preserve"> </w:t>
+        <w:t xml:space="preserve">Step 4 </w:t>
       </w:r>
       <w:r>
         <w:t>Adding project specific dependencies</w:t>
@@ -1561,6 +1519,7 @@
           <w:noProof/>
           <w:lang w:eastAsia="en-US"/>
         </w:rPr>
+        <w:lastRenderedPageBreak/>
         <w:drawing>
           <wp:inline distT="0" distB="0" distL="0" distR="0" wp14:anchorId="5C8D7443" wp14:editId="5755C30D">
             <wp:extent cx="6400800" cy="4165600"/>
@@ -1579,7 +1538,7 @@
                     </pic:cNvPicPr>
                   </pic:nvPicPr>
                   <pic:blipFill>
-                    <a:blip r:embed="rId18" cstate="print">
+                    <a:blip r:embed="rId17" cstate="print">
                       <a:extLst>
                         <a:ext uri="{28A0092B-C50C-407E-A947-70E740481C1C}">
                           <a14:useLocalDpi xmlns:a14="http://schemas.microsoft.com/office/drawing/2010/main" val="0"/>
@@ -1613,8 +1572,22 @@
     </w:p>
     <w:p>
       <w:pPr>
+        <w:rPr>
+          <w:b/>
+          <w:iCs/>
+          <w:sz w:val="56"/>
+        </w:rPr>
+      </w:pPr>
+      <w:r>
+        <w:br w:type="page"/>
+      </w:r>
+    </w:p>
+    <w:p>
+      <w:pPr>
         <w:pStyle w:val="IntenseQuote"/>
       </w:pPr>
+      <w:bookmarkStart w:id="0" w:name="_GoBack"/>
+      <w:bookmarkEnd w:id="0"/>
       <w:r>
         <w:lastRenderedPageBreak/>
         <w:t>Step 5</w:t>
@@ -1628,40 +1601,32 @@
         <w:t xml:space="preserve">Next, we will define the </w:t>
       </w:r>
       <w:r>
-        <w:t xml:space="preserve">credential keys of Parse Application in “application.properties” file in the resources folder </w:t>
-      </w:r>
-      <w:r>
-        <w:t xml:space="preserve">so that it </w:t>
+        <w:t>credential keys of Parse Application in “</w:t>
       </w:r>
       <w:proofErr w:type="gramStart"/>
       <w:r>
-        <w:t>could be</w:t>
-      </w:r>
-      <w:r>
-        <w:t xml:space="preserve"> read</w:t>
+        <w:t>application.properties</w:t>
       </w:r>
       <w:proofErr w:type="gramEnd"/>
       <w:r>
-        <w:t xml:space="preserve"> in the service class.</w:t>
+        <w:t xml:space="preserve">” file in the resources folder </w:t>
+      </w:r>
+      <w:r>
+        <w:t>so that it could be</w:t>
+      </w:r>
+      <w:r>
+        <w:t xml:space="preserve"> read in the service class.</w:t>
       </w:r>
     </w:p>
     <w:p>
       <w:r>
         <w:t xml:space="preserve"> </w:t>
       </w:r>
-      <w:proofErr w:type="gramStart"/>
       <w:r>
         <w:rPr>
           <w:b/>
         </w:rPr>
-        <w:t>File:</w:t>
-      </w:r>
-      <w:proofErr w:type="gramEnd"/>
-      <w:r>
-        <w:rPr>
-          <w:b/>
-        </w:rPr>
-        <w:t xml:space="preserve"> “application.properties”</w:t>
+        <w:t>File: “application.properties”</w:t>
       </w:r>
       <w:r>
         <w:t xml:space="preserve"> </w:t>
@@ -1689,7 +1654,7 @@
                     </pic:cNvPicPr>
                   </pic:nvPicPr>
                   <pic:blipFill>
-                    <a:blip r:embed="rId19">
+                    <a:blip r:embed="rId18">
                       <a:extLst>
                         <a:ext uri="{28A0092B-C50C-407E-A947-70E740481C1C}">
                           <a14:useLocalDpi xmlns:a14="http://schemas.microsoft.com/office/drawing/2010/main" val="0"/>
@@ -1732,10 +1697,7 @@
       </w:pPr>
       <w:r>
         <w:lastRenderedPageBreak/>
-        <w:t xml:space="preserve">Step </w:t>
-      </w:r>
-      <w:r>
-        <w:t>6</w:t>
+        <w:t>Step 6</w:t>
       </w:r>
       <w:r>
         <w:t xml:space="preserve"> Creating Push Response Class</w:t>
@@ -1786,7 +1748,7 @@
                     </pic:cNvPicPr>
                   </pic:nvPicPr>
                   <pic:blipFill>
-                    <a:blip r:embed="rId20">
+                    <a:blip r:embed="rId19">
                       <a:extLst>
                         <a:ext uri="{28A0092B-C50C-407E-A947-70E740481C1C}">
                           <a14:useLocalDpi xmlns:a14="http://schemas.microsoft.com/office/drawing/2010/main" val="0"/>
@@ -1824,10 +1786,7 @@
       </w:pPr>
       <w:r>
         <w:lastRenderedPageBreak/>
-        <w:t xml:space="preserve">Step </w:t>
-      </w:r>
-      <w:r>
-        <w:t>7</w:t>
+        <w:t>Step 7</w:t>
       </w:r>
       <w:r>
         <w:t xml:space="preserve"> Creating the Services</w:t>
@@ -1913,7 +1872,7 @@
                     </pic:cNvPicPr>
                   </pic:nvPicPr>
                   <pic:blipFill>
-                    <a:blip r:embed="rId21">
+                    <a:blip r:embed="rId20">
                       <a:extLst>
                         <a:ext uri="{28A0092B-C50C-407E-A947-70E740481C1C}">
                           <a14:useLocalDpi xmlns:a14="http://schemas.microsoft.com/office/drawing/2010/main" val="0"/>
@@ -2005,13 +1964,7 @@
         <w:rPr>
           <w:b/>
         </w:rPr>
-        <w:t>”</w:t>
-      </w:r>
-      <w:r>
-        <w:rPr>
-          <w:b/>
-        </w:rPr>
-        <w:t xml:space="preserve"> (Interface)</w:t>
+        <w:t>” (Interface)</w:t>
       </w:r>
     </w:p>
     <w:p>
@@ -2038,7 +1991,7 @@
                     </pic:cNvPicPr>
                   </pic:nvPicPr>
                   <pic:blipFill>
-                    <a:blip r:embed="rId22">
+                    <a:blip r:embed="rId21">
                       <a:extLst>
                         <a:ext uri="{28A0092B-C50C-407E-A947-70E740481C1C}">
                           <a14:useLocalDpi xmlns:a14="http://schemas.microsoft.com/office/drawing/2010/main" val="0"/>
@@ -2133,7 +2086,7 @@
                     </pic:cNvPicPr>
                   </pic:nvPicPr>
                   <pic:blipFill>
-                    <a:blip r:embed="rId23">
+                    <a:blip r:embed="rId22">
                       <a:extLst>
                         <a:ext uri="{28A0092B-C50C-407E-A947-70E740481C1C}">
                           <a14:useLocalDpi xmlns:a14="http://schemas.microsoft.com/office/drawing/2010/main" val="0"/>
@@ -2220,7 +2173,7 @@
                     </pic:cNvPicPr>
                   </pic:nvPicPr>
                   <pic:blipFill>
-                    <a:blip r:embed="rId24">
+                    <a:blip r:embed="rId23">
                       <a:extLst>
                         <a:ext uri="{28A0092B-C50C-407E-A947-70E740481C1C}">
                           <a14:useLocalDpi xmlns:a14="http://schemas.microsoft.com/office/drawing/2010/main" val="0"/>
@@ -2288,7 +2241,7 @@
                     </pic:cNvPicPr>
                   </pic:nvPicPr>
                   <pic:blipFill>
-                    <a:blip r:embed="rId25">
+                    <a:blip r:embed="rId24">
                       <a:extLst>
                         <a:ext uri="{28A0092B-C50C-407E-A947-70E740481C1C}">
                           <a14:useLocalDpi xmlns:a14="http://schemas.microsoft.com/office/drawing/2010/main" val="0"/>
@@ -2350,7 +2303,7 @@
                     </pic:cNvPicPr>
                   </pic:nvPicPr>
                   <pic:blipFill>
-                    <a:blip r:embed="rId26">
+                    <a:blip r:embed="rId25">
                       <a:extLst>
                         <a:ext uri="{28A0092B-C50C-407E-A947-70E740481C1C}">
                           <a14:useLocalDpi xmlns:a14="http://schemas.microsoft.com/office/drawing/2010/main" val="0"/>
@@ -2396,11 +2349,9 @@
         <w:lastRenderedPageBreak/>
         <w:t xml:space="preserve">Step </w:t>
       </w:r>
-      <w:proofErr w:type="gramStart"/>
       <w:r>
         <w:t>8</w:t>
       </w:r>
-      <w:proofErr w:type="gramEnd"/>
       <w:r>
         <w:t xml:space="preserve"> Creating Push Request Classes</w:t>
       </w:r>
@@ -2410,15 +2361,7 @@
         <w:t xml:space="preserve">Next, </w:t>
       </w:r>
       <w:r>
-        <w:t xml:space="preserve">we will create bean classes that </w:t>
-      </w:r>
-      <w:proofErr w:type="gramStart"/>
-      <w:r>
-        <w:t>will be converted</w:t>
-      </w:r>
-      <w:proofErr w:type="gramEnd"/>
-      <w:r>
-        <w:t xml:space="preserve"> to JSON by the Gson library to send requests to Parse Server.</w:t>
+        <w:t>we will create bean classes that will be converted to JSON by the Gson library to send requests to Parse Server.</w:t>
       </w:r>
     </w:p>
     <w:p>
@@ -2490,7 +2433,7 @@
       <w:pPr>
         <w:pStyle w:val="ListParagraph"/>
       </w:pPr>
-      <w:hyperlink r:id="rId27" w:history="1">
+      <w:hyperlink r:id="rId26" w:history="1">
         <w:r>
           <w:rPr>
             <w:rStyle w:val="Hyperlink"/>
@@ -2526,7 +2469,7 @@
                     </pic:cNvPicPr>
                   </pic:nvPicPr>
                   <pic:blipFill>
-                    <a:blip r:embed="rId28">
+                    <a:blip r:embed="rId27">
                       <a:extLst>
                         <a:ext uri="{28A0092B-C50C-407E-A947-70E740481C1C}">
                           <a14:useLocalDpi xmlns:a14="http://schemas.microsoft.com/office/drawing/2010/main" val="0"/>
@@ -2591,15 +2534,7 @@
         <w:t>containing these attributes and their getter and setter methods</w:t>
       </w:r>
       <w:r>
-        <w:t xml:space="preserve"> that </w:t>
-      </w:r>
-      <w:proofErr w:type="gramStart"/>
-      <w:r>
-        <w:t>will be used</w:t>
-      </w:r>
-      <w:proofErr w:type="gramEnd"/>
-      <w:r>
-        <w:t xml:space="preserve"> in the PushRequest class</w:t>
+        <w:t xml:space="preserve"> that will be used in the PushRequest class</w:t>
       </w:r>
       <w:r>
         <w:t>.</w:t>
@@ -2636,7 +2571,7 @@
                     </pic:cNvPicPr>
                   </pic:nvPicPr>
                   <pic:blipFill>
-                    <a:blip r:embed="rId29">
+                    <a:blip r:embed="rId28">
                       <a:extLst>
                         <a:ext uri="{28A0092B-C50C-407E-A947-70E740481C1C}">
                           <a14:useLocalDpi xmlns:a14="http://schemas.microsoft.com/office/drawing/2010/main" val="0"/>
@@ -2733,7 +2668,7 @@
                     </pic:cNvPicPr>
                   </pic:nvPicPr>
                   <pic:blipFill>
-                    <a:blip r:embed="rId30">
+                    <a:blip r:embed="rId29">
                       <a:extLst>
                         <a:ext uri="{28A0092B-C50C-407E-A947-70E740481C1C}">
                           <a14:useLocalDpi xmlns:a14="http://schemas.microsoft.com/office/drawing/2010/main" val="0"/>
@@ -2811,7 +2746,7 @@
                     </pic:cNvPicPr>
                   </pic:nvPicPr>
                   <pic:blipFill>
-                    <a:blip r:embed="rId31">
+                    <a:blip r:embed="rId30">
                       <a:extLst>
                         <a:ext uri="{28A0092B-C50C-407E-A947-70E740481C1C}">
                           <a14:useLocalDpi xmlns:a14="http://schemas.microsoft.com/office/drawing/2010/main" val="0"/>
@@ -2938,7 +2873,7 @@
                     </pic:cNvPicPr>
                   </pic:nvPicPr>
                   <pic:blipFill>
-                    <a:blip r:embed="rId32">
+                    <a:blip r:embed="rId31">
                       <a:extLst>
                         <a:ext uri="{28A0092B-C50C-407E-A947-70E740481C1C}">
                           <a14:useLocalDpi xmlns:a14="http://schemas.microsoft.com/office/drawing/2010/main" val="0"/>
@@ -2976,10 +2911,7 @@
       </w:pPr>
       <w:r>
         <w:lastRenderedPageBreak/>
-        <w:t>Step 1</w:t>
-      </w:r>
-      <w:r>
-        <w:t>0</w:t>
+        <w:t>Step 10</w:t>
       </w:r>
       <w:r>
         <w:t xml:space="preserve"> Resource Configuration</w:t>
@@ -2987,15 +2919,7 @@
     </w:p>
     <w:p>
       <w:r>
-        <w:t xml:space="preserve">Finally, we need to tell Spring-framework the package containing the resource layer to scan so that the appropriate Resource components </w:t>
-      </w:r>
-      <w:proofErr w:type="gramStart"/>
-      <w:r>
-        <w:t>are initialized</w:t>
-      </w:r>
-      <w:proofErr w:type="gramEnd"/>
-      <w:r>
-        <w:t>. In addition, we will register LoggingFilter that will log request response payloads in the server logs and context filter to know the context of the requesting user.</w:t>
+        <w:t>Finally, we need to tell Spring-framework the package containing the resource layer to scan so that the appropriate Resource components are initialized. In addition, we will register LoggingFilter that will log request response payloads in the server logs and context filter to know the context of the requesting user.</w:t>
       </w:r>
     </w:p>
     <w:p>
@@ -3022,7 +2946,7 @@
                     </pic:cNvPicPr>
                   </pic:nvPicPr>
                   <pic:blipFill>
-                    <a:blip r:embed="rId33">
+                    <a:blip r:embed="rId32">
                       <a:extLst>
                         <a:ext uri="{28A0092B-C50C-407E-A947-70E740481C1C}">
                           <a14:useLocalDpi xmlns:a14="http://schemas.microsoft.com/office/drawing/2010/main" val="0"/>
@@ -3125,7 +3049,7 @@
                     </pic:cNvPicPr>
                   </pic:nvPicPr>
                   <pic:blipFill>
-                    <a:blip r:embed="rId34">
+                    <a:blip r:embed="rId33">
                       <a:extLst>
                         <a:ext uri="{28A0092B-C50C-407E-A947-70E740481C1C}">
                           <a14:useLocalDpi xmlns:a14="http://schemas.microsoft.com/office/drawing/2010/main" val="0"/>
@@ -3162,7 +3086,7 @@
       <w:r>
         <w:t xml:space="preserve">In the “Servers tab”, click to create a new “Tomcat 8” server and browse to the extracted Tomcat directory to integrate the tomcat server with Eclipse IDE. The Tomcat8 server can be downloaded from </w:t>
       </w:r>
-      <w:hyperlink r:id="rId35" w:history="1">
+      <w:hyperlink r:id="rId34" w:history="1">
         <w:r>
           <w:rPr>
             <w:rStyle w:val="Hyperlink"/>
@@ -3173,7 +3097,7 @@
       <w:r>
         <w:t xml:space="preserve"> . The zip file containing the core binary distribution is located at “</w:t>
       </w:r>
-      <w:hyperlink r:id="rId36" w:history="1">
+      <w:hyperlink r:id="rId35" w:history="1">
         <w:r>
           <w:rPr>
             <w:rStyle w:val="Hyperlink"/>
@@ -3210,7 +3134,7 @@
                     </pic:cNvPicPr>
                   </pic:nvPicPr>
                   <pic:blipFill>
-                    <a:blip r:embed="rId37">
+                    <a:blip r:embed="rId36">
                       <a:extLst>
                         <a:ext uri="{28A0092B-C50C-407E-A947-70E740481C1C}">
                           <a14:useLocalDpi xmlns:a14="http://schemas.microsoft.com/office/drawing/2010/main" val="0"/>
@@ -3266,7 +3190,7 @@
                     </pic:cNvPicPr>
                   </pic:nvPicPr>
                   <pic:blipFill>
-                    <a:blip r:embed="rId38">
+                    <a:blip r:embed="rId37">
                       <a:extLst>
                         <a:ext uri="{28A0092B-C50C-407E-A947-70E740481C1C}">
                           <a14:useLocalDpi xmlns:a14="http://schemas.microsoft.com/office/drawing/2010/main" val="0"/>
@@ -3306,10 +3230,7 @@
       </w:pPr>
       <w:r>
         <w:lastRenderedPageBreak/>
-        <w:t>Step 1</w:t>
-      </w:r>
-      <w:r>
-        <w:t>2</w:t>
+        <w:t>Step 12</w:t>
       </w:r>
       <w:r>
         <w:t xml:space="preserve"> Deploying the Application</w:t>
@@ -3347,7 +3268,7 @@
                     </pic:cNvPicPr>
                   </pic:nvPicPr>
                   <pic:blipFill>
-                    <a:blip r:embed="rId39">
+                    <a:blip r:embed="rId38">
                       <a:extLst>
                         <a:ext uri="{28A0092B-C50C-407E-A947-70E740481C1C}">
                           <a14:useLocalDpi xmlns:a14="http://schemas.microsoft.com/office/drawing/2010/main" val="0"/>
@@ -3410,7 +3331,7 @@
                     </pic:cNvPicPr>
                   </pic:nvPicPr>
                   <pic:blipFill>
-                    <a:blip r:embed="rId40">
+                    <a:blip r:embed="rId39">
                       <a:extLst>
                         <a:ext uri="{28A0092B-C50C-407E-A947-70E740481C1C}">
                           <a14:useLocalDpi xmlns:a14="http://schemas.microsoft.com/office/drawing/2010/main" val="0"/>
@@ -3466,7 +3387,7 @@
                     </pic:cNvPicPr>
                   </pic:nvPicPr>
                   <pic:blipFill>
-                    <a:blip r:embed="rId41">
+                    <a:blip r:embed="rId40">
                       <a:extLst>
                         <a:ext uri="{28A0092B-C50C-407E-A947-70E740481C1C}">
                           <a14:useLocalDpi xmlns:a14="http://schemas.microsoft.com/office/drawing/2010/main" val="0"/>
@@ -3509,16 +3430,7 @@
       </w:pPr>
       <w:r>
         <w:lastRenderedPageBreak/>
-        <w:t>Step 1</w:t>
-      </w:r>
-      <w:r>
-        <w:t>3</w:t>
-      </w:r>
-      <w:r>
-        <w:t xml:space="preserve"> </w:t>
-      </w:r>
-      <w:r>
-        <w:t>Testing API with Postman</w:t>
+        <w:t>Step 13 Testing API with Postman</w:t>
       </w:r>
     </w:p>
     <w:p>
@@ -3531,17 +3443,9 @@
         <w:t xml:space="preserve">Postman is a chrome browser’s extension that can be used to test REST API Services. Open it up and create a push request. </w:t>
       </w:r>
       <w:r>
-        <w:t xml:space="preserve">The path </w:t>
-      </w:r>
-      <w:proofErr w:type="gramStart"/>
-      <w:r>
-        <w:t>is :</w:t>
-      </w:r>
-      <w:proofErr w:type="gramEnd"/>
-      <w:r>
-        <w:t xml:space="preserve"> </w:t>
-      </w:r>
-      <w:hyperlink r:id="rId42" w:history="1">
+        <w:t xml:space="preserve">The path is : </w:t>
+      </w:r>
+      <w:hyperlink r:id="rId41" w:history="1">
         <w:r>
           <w:rPr>
             <w:rStyle w:val="Hyperlink"/>
@@ -3575,7 +3479,7 @@
                     </pic:cNvPicPr>
                   </pic:nvPicPr>
                   <pic:blipFill>
-                    <a:blip r:embed="rId43">
+                    <a:blip r:embed="rId42">
                       <a:extLst>
                         <a:ext uri="{28A0092B-C50C-407E-A947-70E740481C1C}">
                           <a14:useLocalDpi xmlns:a14="http://schemas.microsoft.com/office/drawing/2010/main" val="0"/>
@@ -3636,7 +3540,7 @@
                     </pic:cNvPicPr>
                   </pic:nvPicPr>
                   <pic:blipFill>
-                    <a:blip r:embed="rId44">
+                    <a:blip r:embed="rId43">
                       <a:extLst>
                         <a:ext uri="{28A0092B-C50C-407E-A947-70E740481C1C}">
                           <a14:useLocalDpi xmlns:a14="http://schemas.microsoft.com/office/drawing/2010/main" val="0"/>
@@ -3674,10 +3578,7 @@
       </w:pPr>
       <w:r>
         <w:lastRenderedPageBreak/>
-        <w:t>S</w:t>
-      </w:r>
-      <w:r>
-        <w:t>ummary</w:t>
+        <w:t>Summary</w:t>
       </w:r>
     </w:p>
     <w:p>
@@ -3691,19 +3592,14 @@
         <w:t>a backend server using Java Spring and Jersey framework</w:t>
       </w:r>
       <w:r>
-        <w:t xml:space="preserve"> that sends Push notifications to our clients. We configured and deployed</w:t>
-      </w:r>
-      <w:bookmarkStart w:id="0" w:name="_GoBack"/>
-      <w:bookmarkEnd w:id="0"/>
-      <w:r>
-        <w:t xml:space="preserve"> our application on the Tomcat servlet container and tested our service using the Postman client. </w:t>
+        <w:t xml:space="preserve"> that sends Push notifications to our clients. We configured and deployed our application on the Tomcat servlet container and tested our service using the Postman client. </w:t>
       </w:r>
       <w:r>
         <w:t xml:space="preserve">In the second and third parts, we will create an Android and IPhone application to receive push notifications. </w:t>
       </w:r>
     </w:p>
     <w:sectPr>
-      <w:footerReference w:type="default" r:id="rId45"/>
+      <w:footerReference w:type="default" r:id="rId44"/>
       <w:pgSz w:w="12240" w:h="15840"/>
       <w:pgMar w:top="1440" w:right="1080" w:bottom="1829" w:left="1080" w:header="720" w:footer="792" w:gutter="0"/>
       <w:cols w:space="720"/>
@@ -3715,7 +3611,7 @@
 </file>
 
 <file path=word/endnotes.xml><?xml version="1.0" encoding="utf-8"?>
-<w:endnotes xmlns:wpc="http://schemas.microsoft.com/office/word/2010/wordprocessingCanvas" xmlns:mc="http://schemas.openxmlformats.org/markup-compatibility/2006" xmlns:o="urn:schemas-microsoft-com:office:office" xmlns:r="http://schemas.openxmlformats.org/officeDocument/2006/relationships" xmlns:m="http://schemas.openxmlformats.org/officeDocument/2006/math" xmlns:v="urn:schemas-microsoft-com:vml" xmlns:wp14="http://schemas.microsoft.com/office/word/2010/wordprocessingDrawing" xmlns:wp="http://schemas.openxmlformats.org/drawingml/2006/wordprocessingDrawing" xmlns:w10="urn:schemas-microsoft-com:office:word" xmlns:w="http://schemas.openxmlformats.org/wordprocessingml/2006/main" xmlns:w14="http://schemas.microsoft.com/office/word/2010/wordml" xmlns:wpg="http://schemas.microsoft.com/office/word/2010/wordprocessingGroup" xmlns:wpi="http://schemas.microsoft.com/office/word/2010/wordprocessingInk" xmlns:wne="http://schemas.microsoft.com/office/word/2006/wordml" xmlns:wps="http://schemas.microsoft.com/office/word/2010/wordprocessingShape" mc:Ignorable="w14 wp14">
+<w:endnotes xmlns:wpc="http://schemas.microsoft.com/office/word/2010/wordprocessingCanvas" xmlns:mo="http://schemas.microsoft.com/office/mac/office/2008/main" xmlns:mc="http://schemas.openxmlformats.org/markup-compatibility/2006" xmlns:mv="urn:schemas-microsoft-com:mac:vml" xmlns:o="urn:schemas-microsoft-com:office:office" xmlns:r="http://schemas.openxmlformats.org/officeDocument/2006/relationships" xmlns:m="http://schemas.openxmlformats.org/officeDocument/2006/math" xmlns:v="urn:schemas-microsoft-com:vml" xmlns:wp14="http://schemas.microsoft.com/office/word/2010/wordprocessingDrawing" xmlns:wp="http://schemas.openxmlformats.org/drawingml/2006/wordprocessingDrawing" xmlns:w10="urn:schemas-microsoft-com:office:word" xmlns:w="http://schemas.openxmlformats.org/wordprocessingml/2006/main" xmlns:w14="http://schemas.microsoft.com/office/word/2010/wordml" xmlns:w15="http://schemas.microsoft.com/office/word/2012/wordml" xmlns:wpg="http://schemas.microsoft.com/office/word/2010/wordprocessingGroup" xmlns:wpi="http://schemas.microsoft.com/office/word/2010/wordprocessingInk" xmlns:wne="http://schemas.microsoft.com/office/word/2006/wordml" xmlns:wps="http://schemas.microsoft.com/office/word/2010/wordprocessingShape" mc:Ignorable="w14 w15 wp14">
   <w:endnote w:type="separator" w:id="-1">
     <w:p>
       <w:pPr>
@@ -3740,7 +3636,7 @@
 </file>
 
 <file path=word/footer1.xml><?xml version="1.0" encoding="utf-8"?>
-<w:ftr xmlns:wpc="http://schemas.microsoft.com/office/word/2010/wordprocessingCanvas" xmlns:mc="http://schemas.openxmlformats.org/markup-compatibility/2006" xmlns:o="urn:schemas-microsoft-com:office:office" xmlns:r="http://schemas.openxmlformats.org/officeDocument/2006/relationships" xmlns:m="http://schemas.openxmlformats.org/officeDocument/2006/math" xmlns:v="urn:schemas-microsoft-com:vml" xmlns:wp14="http://schemas.microsoft.com/office/word/2010/wordprocessingDrawing" xmlns:wp="http://schemas.openxmlformats.org/drawingml/2006/wordprocessingDrawing" xmlns:w10="urn:schemas-microsoft-com:office:word" xmlns:w="http://schemas.openxmlformats.org/wordprocessingml/2006/main" xmlns:w14="http://schemas.microsoft.com/office/word/2010/wordml" xmlns:wpg="http://schemas.microsoft.com/office/word/2010/wordprocessingGroup" xmlns:wpi="http://schemas.microsoft.com/office/word/2010/wordprocessingInk" xmlns:wne="http://schemas.microsoft.com/office/word/2006/wordml" xmlns:wps="http://schemas.microsoft.com/office/word/2010/wordprocessingShape" mc:Ignorable="w14 wp14">
+<w:ftr xmlns:wpc="http://schemas.microsoft.com/office/word/2010/wordprocessingCanvas" xmlns:mo="http://schemas.microsoft.com/office/mac/office/2008/main" xmlns:mc="http://schemas.openxmlformats.org/markup-compatibility/2006" xmlns:mv="urn:schemas-microsoft-com:mac:vml" xmlns:o="urn:schemas-microsoft-com:office:office" xmlns:r="http://schemas.openxmlformats.org/officeDocument/2006/relationships" xmlns:m="http://schemas.openxmlformats.org/officeDocument/2006/math" xmlns:v="urn:schemas-microsoft-com:vml" xmlns:wp14="http://schemas.microsoft.com/office/word/2010/wordprocessingDrawing" xmlns:wp="http://schemas.openxmlformats.org/drawingml/2006/wordprocessingDrawing" xmlns:w10="urn:schemas-microsoft-com:office:word" xmlns:w="http://schemas.openxmlformats.org/wordprocessingml/2006/main" xmlns:w14="http://schemas.microsoft.com/office/word/2010/wordml" xmlns:w15="http://schemas.microsoft.com/office/word/2012/wordml" xmlns:wpg="http://schemas.microsoft.com/office/word/2010/wordprocessingGroup" xmlns:wpi="http://schemas.microsoft.com/office/word/2010/wordprocessingInk" xmlns:wne="http://schemas.microsoft.com/office/word/2006/wordml" xmlns:wps="http://schemas.microsoft.com/office/word/2010/wordprocessingShape" mc:Ignorable="w14 w15 wp14">
   <w:sdt>
     <w:sdtPr>
       <w:id w:val="1272893270"/>
@@ -3768,7 +3664,7 @@
           <w:rPr>
             <w:noProof/>
           </w:rPr>
-          <w:t>24</w:t>
+          <w:t>25</w:t>
         </w:r>
         <w:r>
           <w:fldChar w:fldCharType="end"/>
@@ -3780,7 +3676,7 @@
 </file>
 
 <file path=word/footnotes.xml><?xml version="1.0" encoding="utf-8"?>
-<w:footnotes xmlns:wpc="http://schemas.microsoft.com/office/word/2010/wordprocessingCanvas" xmlns:mc="http://schemas.openxmlformats.org/markup-compatibility/2006" xmlns:o="urn:schemas-microsoft-com:office:office" xmlns:r="http://schemas.openxmlformats.org/officeDocument/2006/relationships" xmlns:m="http://schemas.openxmlformats.org/officeDocument/2006/math" xmlns:v="urn:schemas-microsoft-com:vml" xmlns:wp14="http://schemas.microsoft.com/office/word/2010/wordprocessingDrawing" xmlns:wp="http://schemas.openxmlformats.org/drawingml/2006/wordprocessingDrawing" xmlns:w10="urn:schemas-microsoft-com:office:word" xmlns:w="http://schemas.openxmlformats.org/wordprocessingml/2006/main" xmlns:w14="http://schemas.microsoft.com/office/word/2010/wordml" xmlns:wpg="http://schemas.microsoft.com/office/word/2010/wordprocessingGroup" xmlns:wpi="http://schemas.microsoft.com/office/word/2010/wordprocessingInk" xmlns:wne="http://schemas.microsoft.com/office/word/2006/wordml" xmlns:wps="http://schemas.microsoft.com/office/word/2010/wordprocessingShape" mc:Ignorable="w14 wp14">
+<w:footnotes xmlns:wpc="http://schemas.microsoft.com/office/word/2010/wordprocessingCanvas" xmlns:mo="http://schemas.microsoft.com/office/mac/office/2008/main" xmlns:mc="http://schemas.openxmlformats.org/markup-compatibility/2006" xmlns:mv="urn:schemas-microsoft-com:mac:vml" xmlns:o="urn:schemas-microsoft-com:office:office" xmlns:r="http://schemas.openxmlformats.org/officeDocument/2006/relationships" xmlns:m="http://schemas.openxmlformats.org/officeDocument/2006/math" xmlns:v="urn:schemas-microsoft-com:vml" xmlns:wp14="http://schemas.microsoft.com/office/word/2010/wordprocessingDrawing" xmlns:wp="http://schemas.openxmlformats.org/drawingml/2006/wordprocessingDrawing" xmlns:w10="urn:schemas-microsoft-com:office:word" xmlns:w="http://schemas.openxmlformats.org/wordprocessingml/2006/main" xmlns:w14="http://schemas.microsoft.com/office/word/2010/wordml" xmlns:w15="http://schemas.microsoft.com/office/word/2012/wordml" xmlns:wpg="http://schemas.microsoft.com/office/word/2010/wordprocessingGroup" xmlns:wpi="http://schemas.microsoft.com/office/word/2010/wordprocessingInk" xmlns:wne="http://schemas.microsoft.com/office/word/2006/wordml" xmlns:wps="http://schemas.microsoft.com/office/word/2010/wordprocessingShape" mc:Ignorable="w14 w15 wp14">
   <w:footnote w:type="separator" w:id="-1">
     <w:p>
       <w:pPr>
@@ -3805,7 +3701,7 @@
 </file>
 
 <file path=word/numbering.xml><?xml version="1.0" encoding="utf-8"?>
-<w:numbering xmlns:wpc="http://schemas.microsoft.com/office/word/2010/wordprocessingCanvas" xmlns:mc="http://schemas.openxmlformats.org/markup-compatibility/2006" xmlns:o="urn:schemas-microsoft-com:office:office" xmlns:r="http://schemas.openxmlformats.org/officeDocument/2006/relationships" xmlns:m="http://schemas.openxmlformats.org/officeDocument/2006/math" xmlns:v="urn:schemas-microsoft-com:vml" xmlns:wp14="http://schemas.microsoft.com/office/word/2010/wordprocessingDrawing" xmlns:wp="http://schemas.openxmlformats.org/drawingml/2006/wordprocessingDrawing" xmlns:w10="urn:schemas-microsoft-com:office:word" xmlns:w="http://schemas.openxmlformats.org/wordprocessingml/2006/main" xmlns:w14="http://schemas.microsoft.com/office/word/2010/wordml" xmlns:wpg="http://schemas.microsoft.com/office/word/2010/wordprocessingGroup" xmlns:wpi="http://schemas.microsoft.com/office/word/2010/wordprocessingInk" xmlns:wne="http://schemas.microsoft.com/office/word/2006/wordml" xmlns:wps="http://schemas.microsoft.com/office/word/2010/wordprocessingShape" mc:Ignorable="w14 wp14">
+<w:numbering xmlns:wpc="http://schemas.microsoft.com/office/word/2010/wordprocessingCanvas" xmlns:mo="http://schemas.microsoft.com/office/mac/office/2008/main" xmlns:mc="http://schemas.openxmlformats.org/markup-compatibility/2006" xmlns:mv="urn:schemas-microsoft-com:mac:vml" xmlns:o="urn:schemas-microsoft-com:office:office" xmlns:r="http://schemas.openxmlformats.org/officeDocument/2006/relationships" xmlns:m="http://schemas.openxmlformats.org/officeDocument/2006/math" xmlns:v="urn:schemas-microsoft-com:vml" xmlns:wp14="http://schemas.microsoft.com/office/word/2010/wordprocessingDrawing" xmlns:wp="http://schemas.openxmlformats.org/drawingml/2006/wordprocessingDrawing" xmlns:w10="urn:schemas-microsoft-com:office:word" xmlns:w="http://schemas.openxmlformats.org/wordprocessingml/2006/main" xmlns:w14="http://schemas.microsoft.com/office/word/2010/wordml" xmlns:w15="http://schemas.microsoft.com/office/word/2012/wordml" xmlns:wpg="http://schemas.microsoft.com/office/word/2010/wordprocessingGroup" xmlns:wpi="http://schemas.microsoft.com/office/word/2010/wordprocessingInk" xmlns:wne="http://schemas.microsoft.com/office/word/2006/wordml" xmlns:wps="http://schemas.microsoft.com/office/word/2010/wordprocessingShape" mc:Ignorable="w14 w15 wp14">
   <w:abstractNum w:abstractNumId="0">
     <w:nsid w:val="FFFFFF88"/>
     <w:multiLevelType w:val="singleLevel"/>
@@ -4776,7 +4672,7 @@
 </file>
 
 <file path=word/styles.xml><?xml version="1.0" encoding="utf-8"?>
-<w:styles xmlns:mc="http://schemas.openxmlformats.org/markup-compatibility/2006" xmlns:r="http://schemas.openxmlformats.org/officeDocument/2006/relationships" xmlns:w="http://schemas.openxmlformats.org/wordprocessingml/2006/main" xmlns:w14="http://schemas.microsoft.com/office/word/2010/wordml" mc:Ignorable="w14">
+<w:styles xmlns:mc="http://schemas.openxmlformats.org/markup-compatibility/2006" xmlns:r="http://schemas.openxmlformats.org/officeDocument/2006/relationships" xmlns:w="http://schemas.openxmlformats.org/wordprocessingml/2006/main" xmlns:w14="http://schemas.microsoft.com/office/word/2010/wordml" xmlns:w15="http://schemas.microsoft.com/office/word/2012/wordml" mc:Ignorable="w14 w15">
   <w:docDefaults>
     <w:rPrDefault>
       <w:rPr>
@@ -4793,1179 +4689,387 @@
       </w:pPr>
     </w:pPrDefault>
   </w:docDefaults>
-  <w:latentStyles w:defLockedState="0" w:defUIPriority="99" w:defSemiHidden="1" w:defUnhideWhenUsed="1" w:defQFormat="0" w:count="267">
-    <w:lsdException w:name="Normal" w:semiHidden="0" w:uiPriority="0" w:unhideWhenUsed="0" w:qFormat="1"/>
-    <w:lsdException w:name="heading 1" w:semiHidden="0" w:uiPriority="9" w:unhideWhenUsed="0" w:qFormat="1"/>
-    <w:lsdException w:name="heading 2" w:uiPriority="9" w:qFormat="1"/>
-    <w:lsdException w:name="heading 3" w:uiPriority="9" w:qFormat="1"/>
-    <w:lsdException w:name="heading 4" w:uiPriority="9" w:qFormat="1"/>
-    <w:lsdException w:name="heading 5" w:uiPriority="9" w:qFormat="1"/>
-    <w:lsdException w:name="heading 6" w:uiPriority="9" w:qFormat="1"/>
-    <w:lsdException w:name="heading 7" w:uiPriority="9" w:qFormat="1"/>
-    <w:lsdException w:name="heading 8" w:uiPriority="9" w:qFormat="1"/>
-    <w:lsdException w:name="heading 9" w:uiPriority="9" w:qFormat="1"/>
-    <w:lsdException w:name="toc 1" w:uiPriority="39"/>
-    <w:lsdException w:name="toc 2" w:uiPriority="39"/>
-    <w:lsdException w:name="toc 3" w:uiPriority="39"/>
-    <w:lsdException w:name="toc 4" w:uiPriority="39"/>
-    <w:lsdException w:name="toc 5" w:uiPriority="39"/>
-    <w:lsdException w:name="toc 6" w:uiPriority="39"/>
-    <w:lsdException w:name="toc 7" w:uiPriority="39"/>
-    <w:lsdException w:name="toc 8" w:uiPriority="39"/>
-    <w:lsdException w:name="toc 9" w:uiPriority="39"/>
-    <w:lsdException w:name="header" w:qFormat="1"/>
-    <w:lsdException w:name="footer" w:qFormat="1"/>
-    <w:lsdException w:name="caption" w:uiPriority="35" w:qFormat="1"/>
-    <w:lsdException w:name="List Bullet" w:semiHidden="0" w:uiPriority="10" w:unhideWhenUsed="0" w:qFormat="1"/>
-    <w:lsdException w:name="List Number" w:semiHidden="0" w:unhideWhenUsed="0" w:qFormat="1"/>
-    <w:lsdException w:name="Title" w:uiPriority="10" w:qFormat="1"/>
-    <w:lsdException w:name="Default Paragraph Font" w:uiPriority="1"/>
+  <w:latentStyles w:defLockedState="0" w:defUIPriority="99" w:defSemiHidden="0" w:defUnhideWhenUsed="0" w:defQFormat="0" w:count="380">
+    <w:lsdException w:name="Normal" w:uiPriority="0" w:qFormat="1"/>
+    <w:lsdException w:name="heading 1" w:uiPriority="9" w:qFormat="1"/>
+    <w:lsdException w:name="heading 2" w:semiHidden="1" w:uiPriority="9" w:unhideWhenUsed="1" w:qFormat="1"/>
+    <w:lsdException w:name="heading 3" w:semiHidden="1" w:uiPriority="9" w:unhideWhenUsed="1" w:qFormat="1"/>
+    <w:lsdException w:name="heading 4" w:semiHidden="1" w:uiPriority="9" w:unhideWhenUsed="1" w:qFormat="1"/>
+    <w:lsdException w:name="heading 5" w:semiHidden="1" w:uiPriority="9" w:unhideWhenUsed="1" w:qFormat="1"/>
+    <w:lsdException w:name="heading 6" w:semiHidden="1" w:uiPriority="9" w:unhideWhenUsed="1" w:qFormat="1"/>
+    <w:lsdException w:name="heading 7" w:semiHidden="1" w:uiPriority="9" w:unhideWhenUsed="1" w:qFormat="1"/>
+    <w:lsdException w:name="heading 8" w:semiHidden="1" w:uiPriority="9" w:unhideWhenUsed="1" w:qFormat="1"/>
+    <w:lsdException w:name="heading 9" w:semiHidden="1" w:uiPriority="9" w:unhideWhenUsed="1" w:qFormat="1"/>
+    <w:lsdException w:name="index 1" w:semiHidden="1" w:unhideWhenUsed="1"/>
+    <w:lsdException w:name="index 2" w:semiHidden="1" w:unhideWhenUsed="1"/>
+    <w:lsdException w:name="index 3" w:semiHidden="1" w:unhideWhenUsed="1"/>
+    <w:lsdException w:name="index 4" w:semiHidden="1" w:unhideWhenUsed="1"/>
+    <w:lsdException w:name="index 5" w:semiHidden="1" w:unhideWhenUsed="1"/>
+    <w:lsdException w:name="index 6" w:semiHidden="1" w:unhideWhenUsed="1"/>
+    <w:lsdException w:name="index 7" w:semiHidden="1" w:unhideWhenUsed="1"/>
+    <w:lsdException w:name="index 8" w:semiHidden="1" w:unhideWhenUsed="1"/>
+    <w:lsdException w:name="index 9" w:semiHidden="1" w:unhideWhenUsed="1"/>
+    <w:lsdException w:name="toc 1" w:semiHidden="1" w:uiPriority="39" w:unhideWhenUsed="1"/>
+    <w:lsdException w:name="toc 2" w:semiHidden="1" w:uiPriority="39" w:unhideWhenUsed="1"/>
+    <w:lsdException w:name="toc 3" w:semiHidden="1" w:uiPriority="39" w:unhideWhenUsed="1"/>
+    <w:lsdException w:name="toc 4" w:semiHidden="1" w:uiPriority="39" w:unhideWhenUsed="1"/>
+    <w:lsdException w:name="toc 5" w:semiHidden="1" w:uiPriority="39" w:unhideWhenUsed="1"/>
+    <w:lsdException w:name="toc 6" w:semiHidden="1" w:uiPriority="39" w:unhideWhenUsed="1"/>
+    <w:lsdException w:name="toc 7" w:semiHidden="1" w:uiPriority="39" w:unhideWhenUsed="1"/>
+    <w:lsdException w:name="toc 8" w:semiHidden="1" w:uiPriority="39" w:unhideWhenUsed="1"/>
+    <w:lsdException w:name="toc 9" w:semiHidden="1" w:uiPriority="39" w:unhideWhenUsed="1"/>
+    <w:lsdException w:name="Normal Indent" w:semiHidden="1" w:unhideWhenUsed="1"/>
+    <w:lsdException w:name="footnote text" w:semiHidden="1" w:unhideWhenUsed="1"/>
+    <w:lsdException w:name="annotation text" w:semiHidden="1" w:unhideWhenUsed="1"/>
+    <w:lsdException w:name="header" w:semiHidden="1" w:unhideWhenUsed="1" w:qFormat="1"/>
+    <w:lsdException w:name="footer" w:semiHidden="1" w:unhideWhenUsed="1" w:qFormat="1"/>
+    <w:lsdException w:name="index heading" w:semiHidden="1" w:unhideWhenUsed="1"/>
+    <w:lsdException w:name="caption" w:semiHidden="1" w:uiPriority="35" w:unhideWhenUsed="1" w:qFormat="1"/>
+    <w:lsdException w:name="table of figures" w:semiHidden="1" w:unhideWhenUsed="1"/>
+    <w:lsdException w:name="envelope address" w:semiHidden="1" w:unhideWhenUsed="1"/>
+    <w:lsdException w:name="envelope return" w:semiHidden="1" w:unhideWhenUsed="1"/>
+    <w:lsdException w:name="footnote reference" w:semiHidden="1" w:unhideWhenUsed="1"/>
+    <w:lsdException w:name="annotation reference" w:semiHidden="1" w:unhideWhenUsed="1"/>
+    <w:lsdException w:name="line number" w:semiHidden="1" w:unhideWhenUsed="1"/>
+    <w:lsdException w:name="page number" w:semiHidden="1" w:unhideWhenUsed="1"/>
+    <w:lsdException w:name="endnote reference" w:semiHidden="1" w:unhideWhenUsed="1"/>
+    <w:lsdException w:name="endnote text" w:semiHidden="1" w:unhideWhenUsed="1"/>
+    <w:lsdException w:name="table of authorities" w:semiHidden="1" w:unhideWhenUsed="1"/>
+    <w:lsdException w:name="macro" w:semiHidden="1" w:unhideWhenUsed="1"/>
+    <w:lsdException w:name="toa heading" w:semiHidden="1" w:unhideWhenUsed="1"/>
+    <w:lsdException w:name="List" w:semiHidden="1" w:unhideWhenUsed="1"/>
+    <w:lsdException w:name="List Bullet" w:uiPriority="10" w:qFormat="1"/>
+    <w:lsdException w:name="List Number" w:qFormat="1"/>
+    <w:lsdException w:name="List 2" w:semiHidden="1" w:unhideWhenUsed="1"/>
+    <w:lsdException w:name="List 3" w:semiHidden="1" w:unhideWhenUsed="1"/>
+    <w:lsdException w:name="List 4" w:semiHidden="1" w:unhideWhenUsed="1"/>
+    <w:lsdException w:name="List 5" w:semiHidden="1" w:unhideWhenUsed="1"/>
+    <w:lsdException w:name="List Bullet 2" w:semiHidden="1" w:unhideWhenUsed="1"/>
+    <w:lsdException w:name="List Bullet 3" w:semiHidden="1" w:unhideWhenUsed="1"/>
+    <w:lsdException w:name="List Bullet 4" w:semiHidden="1" w:unhideWhenUsed="1"/>
+    <w:lsdException w:name="List Bullet 5" w:semiHidden="1" w:unhideWhenUsed="1"/>
+    <w:lsdException w:name="List Number 2" w:semiHidden="1" w:unhideWhenUsed="1"/>
+    <w:lsdException w:name="List Number 3" w:semiHidden="1" w:unhideWhenUsed="1"/>
+    <w:lsdException w:name="List Number 4" w:semiHidden="1" w:unhideWhenUsed="1"/>
+    <w:lsdException w:name="List Number 5" w:semiHidden="1" w:unhideWhenUsed="1"/>
+    <w:lsdException w:name="Title" w:semiHidden="1" w:uiPriority="10" w:unhideWhenUsed="1" w:qFormat="1"/>
+    <w:lsdException w:name="Closing" w:semiHidden="1" w:unhideWhenUsed="1"/>
+    <w:lsdException w:name="Signature" w:semiHidden="1" w:unhideWhenUsed="1"/>
+    <w:lsdException w:name="Default Paragraph Font" w:semiHidden="1" w:uiPriority="1" w:unhideWhenUsed="1"/>
+    <w:lsdException w:name="Body Text" w:semiHidden="1" w:unhideWhenUsed="1"/>
+    <w:lsdException w:name="Body Text Indent" w:semiHidden="1" w:unhideWhenUsed="1"/>
+    <w:lsdException w:name="List Continue" w:semiHidden="1" w:unhideWhenUsed="1"/>
+    <w:lsdException w:name="List Continue 2" w:semiHidden="1" w:unhideWhenUsed="1"/>
+    <w:lsdException w:name="List Continue 3" w:semiHidden="1" w:unhideWhenUsed="1"/>
+    <w:lsdException w:name="List Continue 4" w:semiHidden="1" w:unhideWhenUsed="1"/>
+    <w:lsdException w:name="List Continue 5" w:semiHidden="1" w:unhideWhenUsed="1"/>
+    <w:lsdException w:name="Message Header" w:semiHidden="1" w:unhideWhenUsed="1"/>
     <w:lsdException w:name="Subtitle" w:uiPriority="11" w:qFormat="1"/>
+    <w:lsdException w:name="Salutation" w:semiHidden="1" w:unhideWhenUsed="1"/>
+    <w:lsdException w:name="Date" w:semiHidden="1" w:unhideWhenUsed="1"/>
+    <w:lsdException w:name="Body Text First Indent" w:semiHidden="1" w:unhideWhenUsed="1"/>
+    <w:lsdException w:name="Body Text First Indent 2" w:semiHidden="1" w:unhideWhenUsed="1"/>
+    <w:lsdException w:name="Note Heading" w:semiHidden="1" w:unhideWhenUsed="1"/>
+    <w:lsdException w:name="Body Text 2" w:semiHidden="1" w:unhideWhenUsed="1"/>
+    <w:lsdException w:name="Body Text 3" w:semiHidden="1" w:unhideWhenUsed="1"/>
+    <w:lsdException w:name="Body Text Indent 2" w:semiHidden="1" w:unhideWhenUsed="1"/>
+    <w:lsdException w:name="Body Text Indent 3" w:semiHidden="1" w:unhideWhenUsed="1"/>
+    <w:lsdException w:name="Block Text" w:semiHidden="1" w:unhideWhenUsed="1"/>
+    <w:lsdException w:name="Hyperlink" w:semiHidden="1" w:unhideWhenUsed="1"/>
+    <w:lsdException w:name="FollowedHyperlink" w:semiHidden="1" w:unhideWhenUsed="1"/>
     <w:lsdException w:name="Strong" w:uiPriority="22" w:qFormat="1"/>
     <w:lsdException w:name="Emphasis" w:uiPriority="20" w:qFormat="1"/>
-    <w:lsdException w:name="Table Grid" w:semiHidden="0" w:uiPriority="39" w:unhideWhenUsed="0"/>
-    <w:lsdException w:name="Placeholder Text" w:unhideWhenUsed="0"/>
-    <w:lsdException w:name="No Spacing" w:qFormat="1"/>
-    <w:lsdException w:name="Light Shading" w:semiHidden="0" w:uiPriority="60" w:unhideWhenUsed="0"/>
-    <w:lsdException w:name="Light List" w:semiHidden="0" w:uiPriority="61" w:unhideWhenUsed="0"/>
-    <w:lsdException w:name="Light Grid" w:semiHidden="0" w:uiPriority="62" w:unhideWhenUsed="0"/>
-    <w:lsdException w:name="Medium Shading 1" w:semiHidden="0" w:uiPriority="63" w:unhideWhenUsed="0"/>
-    <w:lsdException w:name="Medium Shading 2" w:semiHidden="0" w:uiPriority="64" w:unhideWhenUsed="0"/>
-    <w:lsdException w:name="Medium List 1" w:semiHidden="0" w:uiPriority="65" w:unhideWhenUsed="0"/>
-    <w:lsdException w:name="Medium List 2" w:semiHidden="0" w:uiPriority="66" w:unhideWhenUsed="0"/>
-    <w:lsdException w:name="Medium Grid 1" w:semiHidden="0" w:uiPriority="67" w:unhideWhenUsed="0"/>
-    <w:lsdException w:name="Medium Grid 2" w:semiHidden="0" w:uiPriority="68" w:unhideWhenUsed="0"/>
-    <w:lsdException w:name="Medium Grid 3" w:semiHidden="0" w:uiPriority="69" w:unhideWhenUsed="0"/>
-    <w:lsdException w:name="Dark List" w:semiHidden="0" w:uiPriority="70" w:unhideWhenUsed="0"/>
-    <w:lsdException w:name="Colorful Shading" w:semiHidden="0" w:uiPriority="71" w:unhideWhenUsed="0"/>
-    <w:lsdException w:name="Colorful List" w:semiHidden="0" w:uiPriority="72" w:unhideWhenUsed="0"/>
-    <w:lsdException w:name="Colorful Grid" w:semiHidden="0" w:uiPriority="73" w:unhideWhenUsed="0"/>
-    <w:lsdException w:name="Light Shading Accent 1" w:semiHidden="0" w:uiPriority="60" w:unhideWhenUsed="0"/>
-    <w:lsdException w:name="Light List Accent 1" w:semiHidden="0" w:uiPriority="61" w:unhideWhenUsed="0"/>
-    <w:lsdException w:name="Light Grid Accent 1" w:semiHidden="0" w:uiPriority="62" w:unhideWhenUsed="0"/>
-    <w:lsdException w:name="Medium Shading 1 Accent 1" w:semiHidden="0" w:uiPriority="63" w:unhideWhenUsed="0"/>
-    <w:lsdException w:name="Medium Shading 2 Accent 1" w:semiHidden="0" w:uiPriority="64" w:unhideWhenUsed="0"/>
-    <w:lsdException w:name="Medium List 1 Accent 1" w:semiHidden="0" w:uiPriority="65" w:unhideWhenUsed="0"/>
-    <w:lsdException w:name="Revision" w:unhideWhenUsed="0"/>
+    <w:lsdException w:name="Document Map" w:semiHidden="1" w:unhideWhenUsed="1"/>
+    <w:lsdException w:name="Plain Text" w:semiHidden="1" w:unhideWhenUsed="1"/>
+    <w:lsdException w:name="E-mail Signature" w:semiHidden="1" w:unhideWhenUsed="1"/>
+    <w:lsdException w:name="HTML Top of Form" w:semiHidden="1" w:unhideWhenUsed="1"/>
+    <w:lsdException w:name="HTML Bottom of Form" w:semiHidden="1" w:unhideWhenUsed="1"/>
+    <w:lsdException w:name="Normal (Web)" w:semiHidden="1" w:unhideWhenUsed="1"/>
+    <w:lsdException w:name="HTML Acronym" w:semiHidden="1" w:unhideWhenUsed="1"/>
+    <w:lsdException w:name="HTML Address" w:semiHidden="1" w:unhideWhenUsed="1"/>
+    <w:lsdException w:name="HTML Cite" w:semiHidden="1" w:unhideWhenUsed="1"/>
+    <w:lsdException w:name="HTML Code" w:semiHidden="1" w:unhideWhenUsed="1"/>
+    <w:lsdException w:name="HTML Definition" w:semiHidden="1" w:unhideWhenUsed="1"/>
+    <w:lsdException w:name="HTML Keyboard" w:semiHidden="1" w:unhideWhenUsed="1"/>
+    <w:lsdException w:name="HTML Preformatted" w:semiHidden="1" w:unhideWhenUsed="1"/>
+    <w:lsdException w:name="HTML Sample" w:semiHidden="1" w:unhideWhenUsed="1"/>
+    <w:lsdException w:name="HTML Typewriter" w:semiHidden="1" w:unhideWhenUsed="1"/>
+    <w:lsdException w:name="HTML Variable" w:semiHidden="1" w:unhideWhenUsed="1"/>
+    <w:lsdException w:name="Normal Table" w:semiHidden="1" w:unhideWhenUsed="1"/>
+    <w:lsdException w:name="annotation subject" w:semiHidden="1" w:unhideWhenUsed="1"/>
+    <w:lsdException w:name="No List" w:semiHidden="1" w:unhideWhenUsed="1"/>
+    <w:lsdException w:name="Outline List 1" w:semiHidden="1" w:unhideWhenUsed="1"/>
+    <w:lsdException w:name="Outline List 2" w:semiHidden="1" w:unhideWhenUsed="1"/>
+    <w:lsdException w:name="Outline List 3" w:semiHidden="1" w:unhideWhenUsed="1"/>
+    <w:lsdException w:name="Table Simple 1" w:semiHidden="1" w:unhideWhenUsed="1"/>
+    <w:lsdException w:name="Table Simple 2" w:semiHidden="1" w:unhideWhenUsed="1"/>
+    <w:lsdException w:name="Table Simple 3" w:semiHidden="1" w:unhideWhenUsed="1"/>
+    <w:lsdException w:name="Table Classic 1" w:semiHidden="1" w:unhideWhenUsed="1"/>
+    <w:lsdException w:name="Table Classic 2" w:semiHidden="1" w:unhideWhenUsed="1"/>
+    <w:lsdException w:name="Table Classic 3" w:semiHidden="1" w:unhideWhenUsed="1"/>
+    <w:lsdException w:name="Table Classic 4" w:semiHidden="1" w:unhideWhenUsed="1"/>
+    <w:lsdException w:name="Table Colorful 1" w:semiHidden="1" w:unhideWhenUsed="1"/>
+    <w:lsdException w:name="Table Colorful 2" w:semiHidden="1" w:unhideWhenUsed="1"/>
+    <w:lsdException w:name="Table Colorful 3" w:semiHidden="1" w:unhideWhenUsed="1"/>
+    <w:lsdException w:name="Table Columns 1" w:semiHidden="1" w:unhideWhenUsed="1"/>
+    <w:lsdException w:name="Table Columns 2" w:semiHidden="1" w:unhideWhenUsed="1"/>
+    <w:lsdException w:name="Table Columns 3" w:semiHidden="1" w:unhideWhenUsed="1"/>
+    <w:lsdException w:name="Table Columns 4" w:semiHidden="1" w:unhideWhenUsed="1"/>
+    <w:lsdException w:name="Table Columns 5" w:semiHidden="1" w:unhideWhenUsed="1"/>
+    <w:lsdException w:name="Table Grid 1" w:semiHidden="1" w:unhideWhenUsed="1"/>
+    <w:lsdException w:name="Table Grid 2" w:semiHidden="1" w:unhideWhenUsed="1"/>
+    <w:lsdException w:name="Table Grid 3" w:semiHidden="1" w:unhideWhenUsed="1"/>
+    <w:lsdException w:name="Table Grid 4" w:semiHidden="1" w:unhideWhenUsed="1"/>
+    <w:lsdException w:name="Table Grid 5" w:semiHidden="1" w:unhideWhenUsed="1"/>
+    <w:lsdException w:name="Table Grid 6" w:semiHidden="1" w:unhideWhenUsed="1"/>
+    <w:lsdException w:name="Table Grid 7" w:semiHidden="1" w:unhideWhenUsed="1"/>
+    <w:lsdException w:name="Table Grid 8" w:semiHidden="1" w:unhideWhenUsed="1"/>
+    <w:lsdException w:name="Table List 1" w:semiHidden="1" w:unhideWhenUsed="1"/>
+    <w:lsdException w:name="Table List 2" w:semiHidden="1" w:unhideWhenUsed="1"/>
+    <w:lsdException w:name="Table List 3" w:semiHidden="1" w:unhideWhenUsed="1"/>
+    <w:lsdException w:name="Table List 4" w:semiHidden="1" w:unhideWhenUsed="1"/>
+    <w:lsdException w:name="Table List 5" w:semiHidden="1" w:unhideWhenUsed="1"/>
+    <w:lsdException w:name="Table List 6" w:semiHidden="1" w:unhideWhenUsed="1"/>
+    <w:lsdException w:name="Table List 7" w:semiHidden="1" w:unhideWhenUsed="1"/>
+    <w:lsdException w:name="Table List 8" w:semiHidden="1" w:unhideWhenUsed="1"/>
+    <w:lsdException w:name="Table 3D effects 1" w:semiHidden="1" w:unhideWhenUsed="1"/>
+    <w:lsdException w:name="Table 3D effects 2" w:semiHidden="1" w:unhideWhenUsed="1"/>
+    <w:lsdException w:name="Table 3D effects 3" w:semiHidden="1" w:unhideWhenUsed="1"/>
+    <w:lsdException w:name="Table Contemporary" w:semiHidden="1" w:unhideWhenUsed="1"/>
+    <w:lsdException w:name="Table Elegant" w:semiHidden="1" w:unhideWhenUsed="1"/>
+    <w:lsdException w:name="Table Professional" w:semiHidden="1" w:unhideWhenUsed="1"/>
+    <w:lsdException w:name="Table Subtle 1" w:semiHidden="1" w:unhideWhenUsed="1"/>
+    <w:lsdException w:name="Table Subtle 2" w:semiHidden="1" w:unhideWhenUsed="1"/>
+    <w:lsdException w:name="Table Web 1" w:semiHidden="1" w:unhideWhenUsed="1"/>
+    <w:lsdException w:name="Table Web 2" w:semiHidden="1" w:unhideWhenUsed="1"/>
+    <w:lsdException w:name="Table Web 3" w:semiHidden="1" w:unhideWhenUsed="1"/>
+    <w:lsdException w:name="Balloon Text" w:semiHidden="1" w:unhideWhenUsed="1"/>
+    <w:lsdException w:name="Table Grid" w:uiPriority="39"/>
+    <w:lsdException w:name="Table Theme" w:semiHidden="1" w:unhideWhenUsed="1"/>
+    <w:lsdException w:name="Note Level 1" w:semiHidden="1" w:unhideWhenUsed="1"/>
+    <w:lsdException w:name="Note Level 2" w:semiHidden="1" w:unhideWhenUsed="1"/>
+    <w:lsdException w:name="Note Level 3" w:semiHidden="1" w:unhideWhenUsed="1"/>
+    <w:lsdException w:name="Note Level 4" w:semiHidden="1" w:unhideWhenUsed="1"/>
+    <w:lsdException w:name="Note Level 5" w:semiHidden="1" w:unhideWhenUsed="1"/>
+    <w:lsdException w:name="Note Level 6" w:semiHidden="1" w:unhideWhenUsed="1"/>
+    <w:lsdException w:name="Note Level 7" w:semiHidden="1" w:unhideWhenUsed="1"/>
+    <w:lsdException w:name="Note Level 8" w:semiHidden="1" w:unhideWhenUsed="1"/>
+    <w:lsdException w:name="Note Level 9" w:semiHidden="1" w:unhideWhenUsed="1"/>
+    <w:lsdException w:name="Placeholder Text" w:semiHidden="1"/>
+    <w:lsdException w:name="No Spacing" w:semiHidden="1" w:unhideWhenUsed="1" w:qFormat="1"/>
+    <w:lsdException w:name="Light Shading" w:uiPriority="60"/>
+    <w:lsdException w:name="Light List" w:uiPriority="61"/>
+    <w:lsdException w:name="Light Grid" w:uiPriority="62"/>
+    <w:lsdException w:name="Medium Shading 1" w:uiPriority="63"/>
+    <w:lsdException w:name="Medium Shading 2" w:uiPriority="64"/>
+    <w:lsdException w:name="Medium List 1" w:uiPriority="65"/>
+    <w:lsdException w:name="Medium List 2" w:uiPriority="66"/>
+    <w:lsdException w:name="Medium Grid 1" w:uiPriority="67"/>
+    <w:lsdException w:name="Medium Grid 2" w:uiPriority="68"/>
+    <w:lsdException w:name="Medium Grid 3" w:uiPriority="69"/>
+    <w:lsdException w:name="Dark List" w:uiPriority="70"/>
+    <w:lsdException w:name="Colorful Shading" w:uiPriority="71"/>
+    <w:lsdException w:name="Colorful List" w:uiPriority="72"/>
+    <w:lsdException w:name="Colorful Grid" w:uiPriority="73"/>
+    <w:lsdException w:name="Light Shading Accent 1" w:uiPriority="60"/>
+    <w:lsdException w:name="Light List Accent 1" w:uiPriority="61"/>
+    <w:lsdException w:name="Light Grid Accent 1" w:uiPriority="62"/>
+    <w:lsdException w:name="Medium Shading 1 Accent 1" w:uiPriority="63"/>
+    <w:lsdException w:name="Medium Shading 2 Accent 1" w:uiPriority="64"/>
+    <w:lsdException w:name="Medium List 1 Accent 1" w:uiPriority="65"/>
+    <w:lsdException w:name="Revision" w:semiHidden="1"/>
     <w:lsdException w:name="List Paragraph" w:uiPriority="34" w:qFormat="1"/>
     <w:lsdException w:name="Quote" w:uiPriority="29" w:qFormat="1"/>
     <w:lsdException w:name="Intense Quote" w:uiPriority="30" w:qFormat="1"/>
-    <w:lsdException w:name="Medium List 2 Accent 1" w:semiHidden="0" w:uiPriority="66" w:unhideWhenUsed="0"/>
-    <w:lsdException w:name="Medium Grid 1 Accent 1" w:semiHidden="0" w:uiPriority="67" w:unhideWhenUsed="0"/>
-    <w:lsdException w:name="Medium Grid 2 Accent 1" w:semiHidden="0" w:uiPriority="68" w:unhideWhenUsed="0"/>
-    <w:lsdException w:name="Medium Grid 3 Accent 1" w:semiHidden="0" w:uiPriority="69" w:unhideWhenUsed="0"/>
-    <w:lsdException w:name="Dark List Accent 1" w:semiHidden="0" w:uiPriority="70" w:unhideWhenUsed="0"/>
-    <w:lsdException w:name="Colorful Shading Accent 1" w:semiHidden="0" w:uiPriority="71" w:unhideWhenUsed="0"/>
-    <w:lsdException w:name="Colorful List Accent 1" w:semiHidden="0" w:uiPriority="72" w:unhideWhenUsed="0"/>
-    <w:lsdException w:name="Colorful Grid Accent 1" w:semiHidden="0" w:uiPriority="73" w:unhideWhenUsed="0"/>
-    <w:lsdException w:name="Light Shading Accent 2" w:semiHidden="0" w:uiPriority="60" w:unhideWhenUsed="0"/>
-    <w:lsdException w:name="Light List Accent 2" w:semiHidden="0" w:uiPriority="61" w:unhideWhenUsed="0"/>
-    <w:lsdException w:name="Light Grid Accent 2" w:semiHidden="0" w:uiPriority="62" w:unhideWhenUsed="0"/>
-    <w:lsdException w:name="Medium Shading 1 Accent 2" w:semiHidden="0" w:uiPriority="63" w:unhideWhenUsed="0"/>
-    <w:lsdException w:name="Medium Shading 2 Accent 2" w:semiHidden="0" w:uiPriority="64" w:unhideWhenUsed="0"/>
-    <w:lsdException w:name="Medium List 1 Accent 2" w:semiHidden="0" w:uiPriority="65" w:unhideWhenUsed="0"/>
-    <w:lsdException w:name="Medium List 2 Accent 2" w:semiHidden="0" w:uiPriority="66" w:unhideWhenUsed="0"/>
-    <w:lsdException w:name="Medium Grid 1 Accent 2" w:semiHidden="0" w:uiPriority="67" w:unhideWhenUsed="0"/>
-    <w:lsdException w:name="Medium Grid 2 Accent 2" w:semiHidden="0" w:uiPriority="68" w:unhideWhenUsed="0"/>
-    <w:lsdException w:name="Medium Grid 3 Accent 2" w:semiHidden="0" w:uiPriority="69" w:unhideWhenUsed="0"/>
-    <w:lsdException w:name="Dark List Accent 2" w:semiHidden="0" w:uiPriority="70" w:unhideWhenUsed="0"/>
-    <w:lsdException w:name="Colorful Shading Accent 2" w:semiHidden="0" w:uiPriority="71" w:unhideWhenUsed="0"/>
-    <w:lsdException w:name="Colorful List Accent 2" w:semiHidden="0" w:uiPriority="72" w:unhideWhenUsed="0"/>
-    <w:lsdException w:name="Colorful Grid Accent 2" w:semiHidden="0" w:uiPriority="73" w:unhideWhenUsed="0"/>
-    <w:lsdException w:name="Light Shading Accent 3" w:semiHidden="0" w:uiPriority="60" w:unhideWhenUsed="0"/>
-    <w:lsdException w:name="Light List Accent 3" w:semiHidden="0" w:uiPriority="61" w:unhideWhenUsed="0"/>
-    <w:lsdException w:name="Light Grid Accent 3" w:semiHidden="0" w:uiPriority="62" w:unhideWhenUsed="0"/>
-    <w:lsdException w:name="Medium Shading 1 Accent 3" w:semiHidden="0" w:uiPriority="63" w:unhideWhenUsed="0"/>
-    <w:lsdException w:name="Medium Shading 2 Accent 3" w:semiHidden="0" w:uiPriority="64" w:unhideWhenUsed="0"/>
-    <w:lsdException w:name="Medium List 1 Accent 3" w:semiHidden="0" w:uiPriority="65" w:unhideWhenUsed="0"/>
-    <w:lsdException w:name="Medium List 2 Accent 3" w:semiHidden="0" w:uiPriority="66" w:unhideWhenUsed="0"/>
-    <w:lsdException w:name="Medium Grid 1 Accent 3" w:semiHidden="0" w:uiPriority="67" w:unhideWhenUsed="0"/>
-    <w:lsdException w:name="Medium Grid 2 Accent 3" w:semiHidden="0" w:uiPriority="68" w:unhideWhenUsed="0"/>
-    <w:lsdException w:name="Medium Grid 3 Accent 3" w:semiHidden="0" w:uiPriority="69" w:unhideWhenUsed="0"/>
-    <w:lsdException w:name="Dark List Accent 3" w:semiHidden="0" w:uiPriority="70" w:unhideWhenUsed="0"/>
-    <w:lsdException w:name="Colorful Shading Accent 3" w:semiHidden="0" w:uiPriority="71" w:unhideWhenUsed="0"/>
-    <w:lsdException w:name="Colorful List Accent 3" w:semiHidden="0" w:uiPriority="72" w:unhideWhenUsed="0"/>
-    <w:lsdException w:name="Colorful Grid Accent 3" w:semiHidden="0" w:uiPriority="73" w:unhideWhenUsed="0"/>
-    <w:lsdException w:name="Light Shading Accent 4" w:semiHidden="0" w:uiPriority="60" w:unhideWhenUsed="0"/>
-    <w:lsdException w:name="Light List Accent 4" w:semiHidden="0" w:uiPriority="61" w:unhideWhenUsed="0"/>
-    <w:lsdException w:name="Light Grid Accent 4" w:semiHidden="0" w:uiPriority="62" w:unhideWhenUsed="0"/>
-    <w:lsdException w:name="Medium Shading 1 Accent 4" w:semiHidden="0" w:uiPriority="63" w:unhideWhenUsed="0"/>
-    <w:lsdException w:name="Medium Shading 2 Accent 4" w:semiHidden="0" w:uiPriority="64" w:unhideWhenUsed="0"/>
-    <w:lsdException w:name="Medium List 1 Accent 4" w:semiHidden="0" w:uiPriority="65" w:unhideWhenUsed="0"/>
-    <w:lsdException w:name="Medium List 2 Accent 4" w:semiHidden="0" w:uiPriority="66" w:unhideWhenUsed="0"/>
-    <w:lsdException w:name="Medium Grid 1 Accent 4" w:semiHidden="0" w:uiPriority="67" w:unhideWhenUsed="0"/>
-    <w:lsdException w:name="Medium Grid 2 Accent 4" w:semiHidden="0" w:uiPriority="68" w:unhideWhenUsed="0"/>
-    <w:lsdException w:name="Medium Grid 3 Accent 4" w:semiHidden="0" w:uiPriority="69" w:unhideWhenUsed="0"/>
-    <w:lsdException w:name="Dark List Accent 4" w:semiHidden="0" w:uiPriority="70" w:unhideWhenUsed="0"/>
-    <w:lsdException w:name="Colorful Shading Accent 4" w:semiHidden="0" w:uiPriority="71" w:unhideWhenUsed="0"/>
-    <w:lsdException w:name="Colorful List Accent 4" w:semiHidden="0" w:uiPriority="72" w:unhideWhenUsed="0"/>
-    <w:lsdException w:name="Colorful Grid Accent 4" w:semiHidden="0" w:uiPriority="73" w:unhideWhenUsed="0"/>
-    <w:lsdException w:name="Light Shading Accent 5" w:semiHidden="0" w:uiPriority="60" w:unhideWhenUsed="0"/>
-    <w:lsdException w:name="Light List Accent 5" w:semiHidden="0" w:uiPriority="61" w:unhideWhenUsed="0"/>
-    <w:lsdException w:name="Light Grid Accent 5" w:semiHidden="0" w:uiPriority="62" w:unhideWhenUsed="0"/>
-    <w:lsdException w:name="Medium Shading 1 Accent 5" w:semiHidden="0" w:uiPriority="63" w:unhideWhenUsed="0"/>
-    <w:lsdException w:name="Medium Shading 2 Accent 5" w:semiHidden="0" w:uiPriority="64" w:unhideWhenUsed="0"/>
-    <w:lsdException w:name="Medium List 1 Accent 5" w:semiHidden="0" w:uiPriority="65" w:unhideWhenUsed="0"/>
-    <w:lsdException w:name="Medium List 2 Accent 5" w:semiHidden="0" w:uiPriority="66" w:unhideWhenUsed="0"/>
-    <w:lsdException w:name="Medium Grid 1 Accent 5" w:semiHidden="0" w:uiPriority="67" w:unhideWhenUsed="0"/>
-    <w:lsdException w:name="Medium Grid 2 Accent 5" w:semiHidden="0" w:uiPriority="68" w:unhideWhenUsed="0"/>
-    <w:lsdException w:name="Medium Grid 3 Accent 5" w:semiHidden="0" w:uiPriority="69" w:unhideWhenUsed="0"/>
-    <w:lsdException w:name="Dark List Accent 5" w:semiHidden="0" w:uiPriority="70" w:unhideWhenUsed="0"/>
-    <w:lsdException w:name="Colorful Shading Accent 5" w:semiHidden="0" w:uiPriority="71" w:unhideWhenUsed="0"/>
-    <w:lsdException w:name="Colorful List Accent 5" w:semiHidden="0" w:uiPriority="72" w:unhideWhenUsed="0"/>
-    <w:lsdException w:name="Colorful Grid Accent 5" w:semiHidden="0" w:uiPriority="73" w:unhideWhenUsed="0"/>
-    <w:lsdException w:name="Light Shading Accent 6" w:semiHidden="0" w:uiPriority="60" w:unhideWhenUsed="0"/>
-    <w:lsdException w:name="Light List Accent 6" w:semiHidden="0" w:uiPriority="61" w:unhideWhenUsed="0"/>
-    <w:lsdException w:name="Light Grid Accent 6" w:semiHidden="0" w:uiPriority="62" w:unhideWhenUsed="0"/>
-    <w:lsdException w:name="Medium Shading 1 Accent 6" w:semiHidden="0" w:uiPriority="63" w:unhideWhenUsed="0"/>
-    <w:lsdException w:name="Medium Shading 2 Accent 6" w:semiHidden="0" w:uiPriority="64" w:unhideWhenUsed="0"/>
-    <w:lsdException w:name="Medium List 1 Accent 6" w:semiHidden="0" w:uiPriority="65" w:unhideWhenUsed="0"/>
-    <w:lsdException w:name="Medium List 2 Accent 6" w:semiHidden="0" w:uiPriority="66" w:unhideWhenUsed="0"/>
-    <w:lsdException w:name="Medium Grid 1 Accent 6" w:semiHidden="0" w:uiPriority="67" w:unhideWhenUsed="0"/>
-    <w:lsdException w:name="Medium Grid 2 Accent 6" w:semiHidden="0" w:uiPriority="68" w:unhideWhenUsed="0"/>
-    <w:lsdException w:name="Medium Grid 3 Accent 6" w:semiHidden="0" w:uiPriority="69" w:unhideWhenUsed="0"/>
-    <w:lsdException w:name="Dark List Accent 6" w:semiHidden="0" w:uiPriority="70" w:unhideWhenUsed="0"/>
-    <w:lsdException w:name="Colorful Shading Accent 6" w:semiHidden="0" w:uiPriority="71" w:unhideWhenUsed="0"/>
-    <w:lsdException w:name="Colorful List Accent 6" w:semiHidden="0" w:uiPriority="72" w:unhideWhenUsed="0"/>
-    <w:lsdException w:name="Colorful Grid Accent 6" w:semiHidden="0" w:uiPriority="73" w:unhideWhenUsed="0"/>
+    <w:lsdException w:name="Medium List 2 Accent 1" w:uiPriority="66"/>
+    <w:lsdException w:name="Medium Grid 1 Accent 1" w:uiPriority="67"/>
+    <w:lsdException w:name="Medium Grid 2 Accent 1" w:uiPriority="68"/>
+    <w:lsdException w:name="Medium Grid 3 Accent 1" w:uiPriority="69"/>
+    <w:lsdException w:name="Dark List Accent 1" w:uiPriority="70"/>
+    <w:lsdException w:name="Colorful Shading Accent 1" w:uiPriority="71"/>
+    <w:lsdException w:name="Colorful List Accent 1" w:uiPriority="72"/>
+    <w:lsdException w:name="Colorful Grid Accent 1" w:uiPriority="73"/>
+    <w:lsdException w:name="Light Shading Accent 2" w:uiPriority="60"/>
+    <w:lsdException w:name="Light List Accent 2" w:uiPriority="61"/>
+    <w:lsdException w:name="Light Grid Accent 2" w:uiPriority="62"/>
+    <w:lsdException w:name="Medium Shading 1 Accent 2" w:uiPriority="63"/>
+    <w:lsdException w:name="Medium Shading 2 Accent 2" w:uiPriority="64"/>
+    <w:lsdException w:name="Medium List 1 Accent 2" w:uiPriority="65"/>
+    <w:lsdException w:name="Medium List 2 Accent 2" w:uiPriority="66"/>
+    <w:lsdException w:name="Medium Grid 1 Accent 2" w:uiPriority="67"/>
+    <w:lsdException w:name="Medium Grid 2 Accent 2" w:uiPriority="68"/>
+    <w:lsdException w:name="Medium Grid 3 Accent 2" w:uiPriority="69"/>
+    <w:lsdException w:name="Dark List Accent 2" w:uiPriority="70"/>
+    <w:lsdException w:name="Colorful Shading Accent 2" w:uiPriority="71"/>
+    <w:lsdException w:name="Colorful List Accent 2" w:uiPriority="72"/>
+    <w:lsdException w:name="Colorful Grid Accent 2" w:uiPriority="73"/>
+    <w:lsdException w:name="Light Shading Accent 3" w:uiPriority="60"/>
+    <w:lsdException w:name="Light List Accent 3" w:uiPriority="61"/>
+    <w:lsdException w:name="Light Grid Accent 3" w:uiPriority="62"/>
+    <w:lsdException w:name="Medium Shading 1 Accent 3" w:uiPriority="63"/>
+    <w:lsdException w:name="Medium Shading 2 Accent 3" w:uiPriority="64"/>
+    <w:lsdException w:name="Medium List 1 Accent 3" w:uiPriority="65"/>
+    <w:lsdException w:name="Medium List 2 Accent 3" w:uiPriority="66"/>
+    <w:lsdException w:name="Medium Grid 1 Accent 3" w:uiPriority="67"/>
+    <w:lsdException w:name="Medium Grid 2 Accent 3" w:uiPriority="68"/>
+    <w:lsdException w:name="Medium Grid 3 Accent 3" w:uiPriority="69"/>
+    <w:lsdException w:name="Dark List Accent 3" w:uiPriority="70"/>
+    <w:lsdException w:name="Colorful Shading Accent 3" w:uiPriority="71"/>
+    <w:lsdException w:name="Colorful List Accent 3" w:uiPriority="72"/>
+    <w:lsdException w:name="Colorful Grid Accent 3" w:uiPriority="73"/>
+    <w:lsdException w:name="Light Shading Accent 4" w:uiPriority="60"/>
+    <w:lsdException w:name="Light List Accent 4" w:uiPriority="61"/>
+    <w:lsdException w:name="Light Grid Accent 4" w:uiPriority="62"/>
+    <w:lsdException w:name="Medium Shading 1 Accent 4" w:uiPriority="63"/>
+    <w:lsdException w:name="Medium Shading 2 Accent 4" w:uiPriority="64"/>
+    <w:lsdException w:name="Medium List 1 Accent 4" w:uiPriority="65"/>
+    <w:lsdException w:name="Medium List 2 Accent 4" w:uiPriority="66"/>
+    <w:lsdException w:name="Medium Grid 1 Accent 4" w:uiPriority="67"/>
+    <w:lsdException w:name="Medium Grid 2 Accent 4" w:uiPriority="68"/>
+    <w:lsdException w:name="Medium Grid 3 Accent 4" w:uiPriority="69"/>
+    <w:lsdException w:name="Dark List Accent 4" w:uiPriority="70"/>
+    <w:lsdException w:name="Colorful Shading Accent 4" w:uiPriority="71"/>
+    <w:lsdException w:name="Colorful List Accent 4" w:uiPriority="72"/>
+    <w:lsdException w:name="Colorful Grid Accent 4" w:uiPriority="73"/>
+    <w:lsdException w:name="Light Shading Accent 5" w:uiPriority="60"/>
+    <w:lsdException w:name="Light List Accent 5" w:uiPriority="61"/>
+    <w:lsdException w:name="Light Grid Accent 5" w:uiPriority="62"/>
+    <w:lsdException w:name="Medium Shading 1 Accent 5" w:uiPriority="63"/>
+    <w:lsdException w:name="Medium Shading 2 Accent 5" w:uiPriority="64"/>
+    <w:lsdException w:name="Medium List 1 Accent 5" w:uiPriority="65"/>
+    <w:lsdException w:name="Medium List 2 Accent 5" w:uiPriority="66"/>
+    <w:lsdException w:name="Medium Grid 1 Accent 5" w:uiPriority="67"/>
+    <w:lsdException w:name="Medium Grid 2 Accent 5" w:uiPriority="68"/>
+    <w:lsdException w:name="Medium Grid 3 Accent 5" w:uiPriority="69"/>
+    <w:lsdException w:name="Dark List Accent 5" w:uiPriority="70"/>
+    <w:lsdException w:name="Colorful Shading Accent 5" w:uiPriority="71"/>
+    <w:lsdException w:name="Colorful List Accent 5" w:uiPriority="72"/>
+    <w:lsdException w:name="Colorful Grid Accent 5" w:uiPriority="73"/>
+    <w:lsdException w:name="Light Shading Accent 6" w:uiPriority="60"/>
+    <w:lsdException w:name="Light List Accent 6" w:uiPriority="61"/>
+    <w:lsdException w:name="Light Grid Accent 6" w:uiPriority="62"/>
+    <w:lsdException w:name="Medium Shading 1 Accent 6" w:uiPriority="63"/>
+    <w:lsdException w:name="Medium Shading 2 Accent 6" w:uiPriority="64"/>
+    <w:lsdException w:name="Medium List 1 Accent 6" w:uiPriority="65"/>
+    <w:lsdException w:name="Medium List 2 Accent 6" w:uiPriority="66"/>
+    <w:lsdException w:name="Medium Grid 1 Accent 6" w:uiPriority="67"/>
+    <w:lsdException w:name="Medium Grid 2 Accent 6" w:uiPriority="68"/>
+    <w:lsdException w:name="Medium Grid 3 Accent 6" w:uiPriority="69"/>
+    <w:lsdException w:name="Dark List Accent 6" w:uiPriority="70"/>
+    <w:lsdException w:name="Colorful Shading Accent 6" w:uiPriority="71"/>
+    <w:lsdException w:name="Colorful List Accent 6" w:uiPriority="72"/>
+    <w:lsdException w:name="Colorful Grid Accent 6" w:uiPriority="73"/>
     <w:lsdException w:name="Subtle Emphasis" w:uiPriority="19" w:qFormat="1"/>
     <w:lsdException w:name="Intense Emphasis" w:uiPriority="21" w:qFormat="1"/>
     <w:lsdException w:name="Subtle Reference" w:uiPriority="31" w:qFormat="1"/>
     <w:lsdException w:name="Intense Reference" w:uiPriority="32" w:qFormat="1"/>
     <w:lsdException w:name="Book Title" w:uiPriority="33" w:qFormat="1"/>
-    <w:lsdException w:name="Bibliography" w:uiPriority="37"/>
-    <w:lsdException w:name="TOC Heading" w:uiPriority="39" w:qFormat="1"/>
-  </w:latentStyles>
-  <w:style w:type="paragraph" w:default="1" w:styleId="Normal">
-    <w:name w:val="Normal"/>
-    <w:qFormat/>
-  </w:style>
-  <w:style w:type="paragraph" w:styleId="Heading1">
-    <w:name w:val="heading 1"/>
-    <w:basedOn w:val="Normal"/>
-    <w:next w:val="Normal"/>
-    <w:link w:val="Heading1Char"/>
-    <w:uiPriority w:val="9"/>
-    <w:qFormat/>
-    <w:pPr>
-      <w:pageBreakBefore/>
-      <w:spacing w:after="3600" w:line="240" w:lineRule="auto"/>
-      <w:contextualSpacing/>
-      <w:outlineLvl w:val="0"/>
-    </w:pPr>
-    <w:rPr>
-      <w:rFonts w:asciiTheme="majorHAnsi" w:eastAsiaTheme="majorEastAsia" w:hAnsiTheme="majorHAnsi" w:cstheme="majorBidi"/>
-      <w:b/>
-      <w:sz w:val="110"/>
-      <w:szCs w:val="32"/>
-    </w:rPr>
-  </w:style>
-  <w:style w:type="paragraph" w:styleId="Heading2">
-    <w:name w:val="heading 2"/>
-    <w:basedOn w:val="Normal"/>
-    <w:next w:val="Normal"/>
-    <w:link w:val="Heading2Char"/>
-    <w:uiPriority w:val="9"/>
-    <w:unhideWhenUsed/>
-    <w:qFormat/>
-    <w:pPr>
-      <w:keepNext/>
-      <w:keepLines/>
-      <w:pBdr>
-        <w:top w:val="single" w:sz="24" w:space="18" w:color="2A2A2A" w:themeColor="text2"/>
-      </w:pBdr>
-      <w:spacing w:after="320" w:line="240" w:lineRule="auto"/>
-      <w:contextualSpacing/>
-      <w:outlineLvl w:val="1"/>
-    </w:pPr>
-    <w:rPr>
-      <w:rFonts w:asciiTheme="majorHAnsi" w:eastAsiaTheme="majorEastAsia" w:hAnsiTheme="majorHAnsi" w:cstheme="majorBidi"/>
-      <w:b/>
-      <w:color w:val="E09B3B" w:themeColor="accent1"/>
-      <w:sz w:val="38"/>
-      <w:szCs w:val="26"/>
-    </w:rPr>
-  </w:style>
-  <w:style w:type="paragraph" w:styleId="Heading3">
-    <w:name w:val="heading 3"/>
-    <w:basedOn w:val="Normal"/>
-    <w:next w:val="Normal"/>
-    <w:link w:val="Heading3Char"/>
-    <w:uiPriority w:val="9"/>
-    <w:semiHidden/>
-    <w:unhideWhenUsed/>
-    <w:qFormat/>
-    <w:pPr>
-      <w:keepNext/>
-      <w:keepLines/>
-      <w:spacing w:after="320" w:line="240" w:lineRule="auto"/>
-      <w:contextualSpacing/>
-      <w:outlineLvl w:val="2"/>
-    </w:pPr>
-    <w:rPr>
-      <w:rFonts w:asciiTheme="majorHAnsi" w:eastAsiaTheme="majorEastAsia" w:hAnsiTheme="majorHAnsi" w:cstheme="majorBidi"/>
-      <w:b/>
-      <w:sz w:val="36"/>
-      <w:szCs w:val="24"/>
-    </w:rPr>
-  </w:style>
-  <w:style w:type="paragraph" w:styleId="Heading4">
-    <w:name w:val="heading 4"/>
-    <w:basedOn w:val="Normal"/>
-    <w:next w:val="Normal"/>
-    <w:link w:val="Heading4Char"/>
-    <w:uiPriority w:val="9"/>
-    <w:semiHidden/>
-    <w:unhideWhenUsed/>
-    <w:qFormat/>
-    <w:pPr>
-      <w:keepNext/>
-      <w:keepLines/>
-      <w:spacing w:after="320" w:line="240" w:lineRule="auto"/>
-      <w:contextualSpacing/>
-      <w:outlineLvl w:val="3"/>
-    </w:pPr>
-    <w:rPr>
-      <w:rFonts w:asciiTheme="majorHAnsi" w:eastAsiaTheme="majorEastAsia" w:hAnsiTheme="majorHAnsi" w:cstheme="majorBidi"/>
-      <w:b/>
-      <w:i/>
-      <w:iCs/>
-      <w:sz w:val="36"/>
-    </w:rPr>
-  </w:style>
-  <w:style w:type="paragraph" w:styleId="Heading5">
-    <w:name w:val="heading 5"/>
-    <w:basedOn w:val="Normal"/>
-    <w:next w:val="Normal"/>
-    <w:link w:val="Heading5Char"/>
-    <w:uiPriority w:val="9"/>
-    <w:semiHidden/>
-    <w:unhideWhenUsed/>
-    <w:qFormat/>
-    <w:pPr>
-      <w:keepNext/>
-      <w:keepLines/>
-      <w:spacing w:after="320" w:line="240" w:lineRule="auto"/>
-      <w:contextualSpacing/>
-      <w:outlineLvl w:val="4"/>
-    </w:pPr>
-    <w:rPr>
-      <w:rFonts w:asciiTheme="majorHAnsi" w:eastAsiaTheme="majorEastAsia" w:hAnsiTheme="majorHAnsi" w:cstheme="majorBidi"/>
-      <w:b/>
-      <w:color w:val="949494" w:themeColor="text2" w:themeTint="80"/>
-      <w:sz w:val="36"/>
-    </w:rPr>
-  </w:style>
-  <w:style w:type="paragraph" w:styleId="Heading6">
-    <w:name w:val="heading 6"/>
-    <w:basedOn w:val="Normal"/>
-    <w:next w:val="Normal"/>
-    <w:link w:val="Heading6Char"/>
-    <w:uiPriority w:val="9"/>
-    <w:semiHidden/>
-    <w:unhideWhenUsed/>
-    <w:qFormat/>
-    <w:pPr>
-      <w:keepNext/>
-      <w:keepLines/>
-      <w:pBdr>
-        <w:top w:val="single" w:sz="12" w:space="12" w:color="2A2A2A" w:themeColor="text2"/>
-      </w:pBdr>
-      <w:spacing w:after="320" w:line="240" w:lineRule="auto"/>
-      <w:contextualSpacing/>
-      <w:outlineLvl w:val="5"/>
-    </w:pPr>
-    <w:rPr>
-      <w:rFonts w:asciiTheme="majorHAnsi" w:eastAsiaTheme="majorEastAsia" w:hAnsiTheme="majorHAnsi" w:cstheme="majorBidi"/>
-      <w:b/>
-      <w:color w:val="E09B3B" w:themeColor="accent1"/>
-      <w:sz w:val="36"/>
-    </w:rPr>
-  </w:style>
-  <w:style w:type="paragraph" w:styleId="Heading7">
-    <w:name w:val="heading 7"/>
-    <w:basedOn w:val="Normal"/>
-    <w:next w:val="Normal"/>
-    <w:link w:val="Heading7Char"/>
-    <w:uiPriority w:val="9"/>
-    <w:semiHidden/>
-    <w:unhideWhenUsed/>
-    <w:qFormat/>
-    <w:pPr>
-      <w:keepNext/>
-      <w:keepLines/>
-      <w:spacing w:after="240" w:line="240" w:lineRule="auto"/>
-      <w:contextualSpacing/>
-      <w:outlineLvl w:val="6"/>
-    </w:pPr>
-    <w:rPr>
-      <w:rFonts w:asciiTheme="majorHAnsi" w:eastAsiaTheme="majorEastAsia" w:hAnsiTheme="majorHAnsi" w:cstheme="majorBidi"/>
-      <w:b/>
-      <w:iCs/>
-      <w:sz w:val="32"/>
-    </w:rPr>
-  </w:style>
-  <w:style w:type="paragraph" w:styleId="Heading8">
-    <w:name w:val="heading 8"/>
-    <w:basedOn w:val="Normal"/>
-    <w:next w:val="Normal"/>
-    <w:link w:val="Heading8Char"/>
-    <w:uiPriority w:val="9"/>
-    <w:semiHidden/>
-    <w:unhideWhenUsed/>
-    <w:qFormat/>
-    <w:pPr>
-      <w:keepNext/>
-      <w:keepLines/>
-      <w:spacing w:after="240" w:line="240" w:lineRule="auto"/>
-      <w:contextualSpacing/>
-      <w:outlineLvl w:val="7"/>
-    </w:pPr>
-    <w:rPr>
-      <w:rFonts w:asciiTheme="majorHAnsi" w:eastAsiaTheme="majorEastAsia" w:hAnsiTheme="majorHAnsi" w:cstheme="majorBidi"/>
-      <w:b/>
-      <w:i/>
-      <w:sz w:val="32"/>
-      <w:szCs w:val="21"/>
-    </w:rPr>
-  </w:style>
-  <w:style w:type="paragraph" w:styleId="Heading9">
-    <w:name w:val="heading 9"/>
-    <w:basedOn w:val="Normal"/>
-    <w:next w:val="Normal"/>
-    <w:link w:val="Heading9Char"/>
-    <w:uiPriority w:val="9"/>
-    <w:semiHidden/>
-    <w:unhideWhenUsed/>
-    <w:qFormat/>
-    <w:pPr>
-      <w:keepNext/>
-      <w:keepLines/>
-      <w:spacing w:after="240" w:line="240" w:lineRule="auto"/>
-      <w:contextualSpacing/>
-      <w:outlineLvl w:val="8"/>
-    </w:pPr>
-    <w:rPr>
-      <w:rFonts w:asciiTheme="majorHAnsi" w:eastAsiaTheme="majorEastAsia" w:hAnsiTheme="majorHAnsi" w:cstheme="majorBidi"/>
-      <w:b/>
-      <w:iCs/>
-      <w:color w:val="949494" w:themeColor="text2" w:themeTint="80"/>
-      <w:sz w:val="32"/>
-      <w:szCs w:val="21"/>
-    </w:rPr>
-  </w:style>
-  <w:style w:type="character" w:default="1" w:styleId="DefaultParagraphFont">
-    <w:name w:val="Default Paragraph Font"/>
-    <w:uiPriority w:val="1"/>
-    <w:semiHidden/>
-    <w:unhideWhenUsed/>
-  </w:style>
-  <w:style w:type="table" w:default="1" w:styleId="TableNormal">
-    <w:name w:val="Normal Table"/>
-    <w:uiPriority w:val="99"/>
-    <w:semiHidden/>
-    <w:unhideWhenUsed/>
-    <w:tblPr>
-      <w:tblInd w:w="0" w:type="dxa"/>
-      <w:tblCellMar>
-        <w:top w:w="0" w:type="dxa"/>
-        <w:left w:w="108" w:type="dxa"/>
-        <w:bottom w:w="0" w:type="dxa"/>
-        <w:right w:w="108" w:type="dxa"/>
-      </w:tblCellMar>
-    </w:tblPr>
-  </w:style>
-  <w:style w:type="numbering" w:default="1" w:styleId="NoList">
-    <w:name w:val="No List"/>
-    <w:uiPriority w:val="99"/>
-    <w:semiHidden/>
-    <w:unhideWhenUsed/>
-  </w:style>
-  <w:style w:type="paragraph" w:styleId="Footer">
-    <w:name w:val="footer"/>
-    <w:basedOn w:val="Normal"/>
-    <w:link w:val="FooterChar"/>
-    <w:uiPriority w:val="99"/>
-    <w:unhideWhenUsed/>
-    <w:qFormat/>
-    <w:pPr>
-      <w:spacing w:after="0" w:line="240" w:lineRule="auto"/>
-    </w:pPr>
-    <w:rPr>
-      <w:b/>
-      <w:sz w:val="46"/>
-    </w:rPr>
-  </w:style>
-  <w:style w:type="character" w:customStyle="1" w:styleId="FooterChar">
-    <w:name w:val="Footer Char"/>
-    <w:basedOn w:val="DefaultParagraphFont"/>
-    <w:link w:val="Footer"/>
-    <w:uiPriority w:val="99"/>
-    <w:rPr>
-      <w:b/>
-      <w:sz w:val="46"/>
-    </w:rPr>
-  </w:style>
-  <w:style w:type="character" w:customStyle="1" w:styleId="Heading1Char">
-    <w:name w:val="Heading 1 Char"/>
-    <w:basedOn w:val="DefaultParagraphFont"/>
-    <w:link w:val="Heading1"/>
-    <w:uiPriority w:val="9"/>
-    <w:rPr>
-      <w:rFonts w:asciiTheme="majorHAnsi" w:eastAsiaTheme="majorEastAsia" w:hAnsiTheme="majorHAnsi" w:cstheme="majorBidi"/>
-      <w:b/>
-      <w:sz w:val="110"/>
-      <w:szCs w:val="32"/>
-    </w:rPr>
-  </w:style>
-  <w:style w:type="character" w:customStyle="1" w:styleId="Heading2Char">
-    <w:name w:val="Heading 2 Char"/>
-    <w:basedOn w:val="DefaultParagraphFont"/>
-    <w:link w:val="Heading2"/>
-    <w:uiPriority w:val="9"/>
-    <w:rPr>
-      <w:rFonts w:asciiTheme="majorHAnsi" w:eastAsiaTheme="majorEastAsia" w:hAnsiTheme="majorHAnsi" w:cstheme="majorBidi"/>
-      <w:b/>
-      <w:color w:val="E09B3B" w:themeColor="accent1"/>
-      <w:sz w:val="38"/>
-      <w:szCs w:val="26"/>
-    </w:rPr>
-  </w:style>
-  <w:style w:type="paragraph" w:styleId="ListBullet">
-    <w:name w:val="List Bullet"/>
-    <w:basedOn w:val="Normal"/>
-    <w:uiPriority w:val="10"/>
-    <w:qFormat/>
-    <w:pPr>
-      <w:numPr>
-        <w:numId w:val="7"/>
-      </w:numPr>
-      <w:spacing w:after="120"/>
-    </w:pPr>
-  </w:style>
-  <w:style w:type="table" w:styleId="TableGrid">
-    <w:name w:val="Table Grid"/>
-    <w:basedOn w:val="TableNormal"/>
-    <w:uiPriority w:val="39"/>
-    <w:pPr>
-      <w:spacing w:after="0" w:line="240" w:lineRule="auto"/>
-    </w:pPr>
-    <w:tblPr>
-      <w:tblInd w:w="0" w:type="dxa"/>
-      <w:tblBorders>
-        <w:top w:val="single" w:sz="4" w:space="0" w:color="auto"/>
-        <w:left w:val="single" w:sz="4" w:space="0" w:color="auto"/>
-        <w:bottom w:val="single" w:sz="4" w:space="0" w:color="auto"/>
-        <w:right w:val="single" w:sz="4" w:space="0" w:color="auto"/>
-        <w:insideH w:val="single" w:sz="4" w:space="0" w:color="auto"/>
-        <w:insideV w:val="single" w:sz="4" w:space="0" w:color="auto"/>
-      </w:tblBorders>
-      <w:tblCellMar>
-        <w:top w:w="0" w:type="dxa"/>
-        <w:left w:w="108" w:type="dxa"/>
-        <w:bottom w:w="0" w:type="dxa"/>
-        <w:right w:w="108" w:type="dxa"/>
-      </w:tblCellMar>
-    </w:tblPr>
-  </w:style>
-  <w:style w:type="paragraph" w:styleId="IntenseQuote">
-    <w:name w:val="Intense Quote"/>
-    <w:basedOn w:val="Normal"/>
-    <w:next w:val="Normal"/>
-    <w:link w:val="IntenseQuoteChar"/>
-    <w:uiPriority w:val="30"/>
-    <w:unhideWhenUsed/>
-    <w:qFormat/>
-    <w:pPr>
-      <w:spacing w:before="400" w:after="520"/>
-      <w:contextualSpacing/>
-    </w:pPr>
-    <w:rPr>
-      <w:b/>
-      <w:iCs/>
-      <w:sz w:val="56"/>
-    </w:rPr>
-  </w:style>
-  <w:style w:type="character" w:customStyle="1" w:styleId="IntenseQuoteChar">
-    <w:name w:val="Intense Quote Char"/>
-    <w:basedOn w:val="DefaultParagraphFont"/>
-    <w:link w:val="IntenseQuote"/>
-    <w:uiPriority w:val="30"/>
-    <w:rPr>
-      <w:b/>
-      <w:iCs/>
-      <w:sz w:val="56"/>
-    </w:rPr>
-  </w:style>
-  <w:style w:type="table" w:customStyle="1" w:styleId="ModernPaper">
-    <w:name w:val="Modern Paper"/>
-    <w:basedOn w:val="TableNormal"/>
-    <w:uiPriority w:val="99"/>
-    <w:pPr>
-      <w:spacing w:before="200" w:line="240" w:lineRule="auto"/>
-    </w:pPr>
-    <w:tblPr>
-      <w:tblInd w:w="0" w:type="dxa"/>
-      <w:tblBorders>
-        <w:insideH w:val="single" w:sz="8" w:space="0" w:color="2A2A2A" w:themeColor="text2"/>
-      </w:tblBorders>
-      <w:tblCellMar>
-        <w:top w:w="0" w:type="dxa"/>
-        <w:left w:w="144" w:type="dxa"/>
-        <w:bottom w:w="0" w:type="dxa"/>
-        <w:right w:w="144" w:type="dxa"/>
-      </w:tblCellMar>
-    </w:tblPr>
-    <w:tcPr>
-      <w:vAlign w:val="center"/>
-    </w:tcPr>
-    <w:tblStylePr w:type="firstRow">
-      <w:pPr>
-        <w:wordWrap/>
-        <w:spacing w:beforeLines="0" w:before="480" w:beforeAutospacing="0" w:afterLines="0" w:after="360" w:afterAutospacing="0" w:line="216" w:lineRule="auto"/>
-        <w:contextualSpacing w:val="0"/>
-      </w:pPr>
-      <w:rPr>
-        <w:rFonts w:asciiTheme="majorHAnsi" w:hAnsiTheme="majorHAnsi"/>
-        <w:b/>
-        <w:i w:val="0"/>
-        <w:color w:val="E09B3B" w:themeColor="accent1"/>
-        <w:sz w:val="28"/>
-      </w:rPr>
-      <w:tblPr/>
-      <w:trPr>
-        <w:tblHeader/>
-      </w:trPr>
-      <w:tcPr>
-        <w:tcBorders>
-          <w:top w:val="nil"/>
-          <w:left w:val="nil"/>
-          <w:bottom w:val="single" w:sz="24" w:space="0" w:color="2A2A2A" w:themeColor="text2"/>
-          <w:right w:val="nil"/>
-          <w:insideH w:val="nil"/>
-          <w:insideV w:val="nil"/>
-          <w:tl2br w:val="nil"/>
-          <w:tr2bl w:val="nil"/>
-        </w:tcBorders>
-      </w:tcPr>
-    </w:tblStylePr>
-    <w:tblStylePr w:type="firstCol">
-      <w:pPr>
-        <w:wordWrap/>
-        <w:jc w:val="right"/>
-      </w:pPr>
-      <w:rPr>
-        <w:b/>
-      </w:rPr>
-      <w:tblPr/>
-      <w:tcPr>
-        <w:tcMar>
-          <w:top w:w="0" w:type="nil"/>
-          <w:left w:w="0" w:type="nil"/>
-          <w:bottom w:w="0" w:type="nil"/>
-          <w:right w:w="432" w:type="dxa"/>
-        </w:tcMar>
-      </w:tcPr>
-    </w:tblStylePr>
-    <w:tblStylePr w:type="nwCell">
-      <w:pPr>
-        <w:wordWrap/>
-        <w:jc w:val="left"/>
-      </w:pPr>
-    </w:tblStylePr>
-  </w:style>
-  <w:style w:type="character" w:customStyle="1" w:styleId="Heading3Char">
-    <w:name w:val="Heading 3 Char"/>
-    <w:basedOn w:val="DefaultParagraphFont"/>
-    <w:link w:val="Heading3"/>
-    <w:uiPriority w:val="9"/>
-    <w:semiHidden/>
-    <w:rPr>
-      <w:rFonts w:asciiTheme="majorHAnsi" w:eastAsiaTheme="majorEastAsia" w:hAnsiTheme="majorHAnsi" w:cstheme="majorBidi"/>
-      <w:b/>
-      <w:sz w:val="36"/>
-      <w:szCs w:val="24"/>
-    </w:rPr>
-  </w:style>
-  <w:style w:type="character" w:customStyle="1" w:styleId="Heading4Char">
-    <w:name w:val="Heading 4 Char"/>
-    <w:basedOn w:val="DefaultParagraphFont"/>
-    <w:link w:val="Heading4"/>
-    <w:uiPriority w:val="9"/>
-    <w:semiHidden/>
-    <w:rPr>
-      <w:rFonts w:asciiTheme="majorHAnsi" w:eastAsiaTheme="majorEastAsia" w:hAnsiTheme="majorHAnsi" w:cstheme="majorBidi"/>
-      <w:b/>
-      <w:i/>
-      <w:iCs/>
-      <w:sz w:val="36"/>
-    </w:rPr>
-  </w:style>
-  <w:style w:type="character" w:customStyle="1" w:styleId="Heading5Char">
-    <w:name w:val="Heading 5 Char"/>
-    <w:basedOn w:val="DefaultParagraphFont"/>
-    <w:link w:val="Heading5"/>
-    <w:uiPriority w:val="9"/>
-    <w:semiHidden/>
-    <w:rPr>
-      <w:rFonts w:asciiTheme="majorHAnsi" w:eastAsiaTheme="majorEastAsia" w:hAnsiTheme="majorHAnsi" w:cstheme="majorBidi"/>
-      <w:b/>
-      <w:color w:val="949494" w:themeColor="text2" w:themeTint="80"/>
-      <w:sz w:val="36"/>
-    </w:rPr>
-  </w:style>
-  <w:style w:type="character" w:customStyle="1" w:styleId="Heading6Char">
-    <w:name w:val="Heading 6 Char"/>
-    <w:basedOn w:val="DefaultParagraphFont"/>
-    <w:link w:val="Heading6"/>
-    <w:uiPriority w:val="9"/>
-    <w:semiHidden/>
-    <w:rPr>
-      <w:rFonts w:asciiTheme="majorHAnsi" w:eastAsiaTheme="majorEastAsia" w:hAnsiTheme="majorHAnsi" w:cstheme="majorBidi"/>
-      <w:b/>
-      <w:color w:val="E09B3B" w:themeColor="accent1"/>
-      <w:sz w:val="36"/>
-    </w:rPr>
-  </w:style>
-  <w:style w:type="character" w:customStyle="1" w:styleId="Heading7Char">
-    <w:name w:val="Heading 7 Char"/>
-    <w:basedOn w:val="DefaultParagraphFont"/>
-    <w:link w:val="Heading7"/>
-    <w:uiPriority w:val="9"/>
-    <w:semiHidden/>
-    <w:rPr>
-      <w:rFonts w:asciiTheme="majorHAnsi" w:eastAsiaTheme="majorEastAsia" w:hAnsiTheme="majorHAnsi" w:cstheme="majorBidi"/>
-      <w:b/>
-      <w:iCs/>
-      <w:sz w:val="32"/>
-    </w:rPr>
-  </w:style>
-  <w:style w:type="character" w:customStyle="1" w:styleId="Heading8Char">
-    <w:name w:val="Heading 8 Char"/>
-    <w:basedOn w:val="DefaultParagraphFont"/>
-    <w:link w:val="Heading8"/>
-    <w:uiPriority w:val="9"/>
-    <w:semiHidden/>
-    <w:rPr>
-      <w:rFonts w:asciiTheme="majorHAnsi" w:eastAsiaTheme="majorEastAsia" w:hAnsiTheme="majorHAnsi" w:cstheme="majorBidi"/>
-      <w:b/>
-      <w:i/>
-      <w:sz w:val="32"/>
-      <w:szCs w:val="21"/>
-    </w:rPr>
-  </w:style>
-  <w:style w:type="character" w:customStyle="1" w:styleId="Heading9Char">
-    <w:name w:val="Heading 9 Char"/>
-    <w:basedOn w:val="DefaultParagraphFont"/>
-    <w:link w:val="Heading9"/>
-    <w:uiPriority w:val="9"/>
-    <w:semiHidden/>
-    <w:rPr>
-      <w:rFonts w:asciiTheme="majorHAnsi" w:eastAsiaTheme="majorEastAsia" w:hAnsiTheme="majorHAnsi" w:cstheme="majorBidi"/>
-      <w:b/>
-      <w:iCs/>
-      <w:color w:val="949494" w:themeColor="text2" w:themeTint="80"/>
-      <w:sz w:val="32"/>
-      <w:szCs w:val="21"/>
-    </w:rPr>
-  </w:style>
-  <w:style w:type="character" w:styleId="Emphasis">
-    <w:name w:val="Emphasis"/>
-    <w:basedOn w:val="DefaultParagraphFont"/>
-    <w:uiPriority w:val="20"/>
-    <w:semiHidden/>
-    <w:unhideWhenUsed/>
-    <w:qFormat/>
-    <w:rPr>
-      <w:i w:val="0"/>
-      <w:iCs/>
-      <w:color w:val="E09B3B" w:themeColor="accent1"/>
-    </w:rPr>
-  </w:style>
-  <w:style w:type="character" w:styleId="IntenseEmphasis">
-    <w:name w:val="Intense Emphasis"/>
-    <w:basedOn w:val="DefaultParagraphFont"/>
-    <w:uiPriority w:val="21"/>
-    <w:semiHidden/>
-    <w:unhideWhenUsed/>
-    <w:qFormat/>
-    <w:rPr>
-      <w:b/>
-      <w:i/>
-      <w:iCs/>
-      <w:color w:val="E09B3B" w:themeColor="accent1"/>
-    </w:rPr>
-  </w:style>
-  <w:style w:type="character" w:styleId="Strong">
-    <w:name w:val="Strong"/>
-    <w:basedOn w:val="DefaultParagraphFont"/>
-    <w:uiPriority w:val="22"/>
-    <w:semiHidden/>
-    <w:unhideWhenUsed/>
-    <w:qFormat/>
-    <w:rPr>
-      <w:b/>
-      <w:bCs/>
-    </w:rPr>
-  </w:style>
-  <w:style w:type="character" w:styleId="SubtleReference">
-    <w:name w:val="Subtle Reference"/>
-    <w:basedOn w:val="DefaultParagraphFont"/>
-    <w:uiPriority w:val="31"/>
-    <w:semiHidden/>
-    <w:unhideWhenUsed/>
-    <w:qFormat/>
-    <w:rPr>
-      <w:caps/>
-      <w:smallCaps w:val="0"/>
-      <w:color w:val="2A2A2A" w:themeColor="text2"/>
-    </w:rPr>
-  </w:style>
-  <w:style w:type="character" w:styleId="IntenseReference">
-    <w:name w:val="Intense Reference"/>
-    <w:basedOn w:val="DefaultParagraphFont"/>
-    <w:uiPriority w:val="32"/>
-    <w:semiHidden/>
-    <w:unhideWhenUsed/>
-    <w:qFormat/>
-    <w:rPr>
-      <w:b/>
-      <w:bCs/>
-      <w:caps/>
-      <w:smallCaps w:val="0"/>
-      <w:color w:val="2A2A2A" w:themeColor="text2"/>
-      <w:spacing w:val="0"/>
-    </w:rPr>
-  </w:style>
-  <w:style w:type="character" w:styleId="BookTitle">
-    <w:name w:val="Book Title"/>
-    <w:basedOn w:val="DefaultParagraphFont"/>
-    <w:uiPriority w:val="33"/>
-    <w:semiHidden/>
-    <w:unhideWhenUsed/>
-    <w:qFormat/>
-    <w:rPr>
-      <w:b w:val="0"/>
-      <w:bCs/>
-      <w:i w:val="0"/>
-      <w:iCs/>
-      <w:spacing w:val="0"/>
-      <w:u w:val="single"/>
-    </w:rPr>
-  </w:style>
-  <w:style w:type="paragraph" w:styleId="Caption">
-    <w:name w:val="caption"/>
-    <w:basedOn w:val="Normal"/>
-    <w:next w:val="Normal"/>
-    <w:uiPriority w:val="35"/>
-    <w:semiHidden/>
-    <w:unhideWhenUsed/>
-    <w:qFormat/>
-    <w:pPr>
-      <w:contextualSpacing/>
-    </w:pPr>
-    <w:rPr>
-      <w:i/>
-      <w:iCs/>
-      <w:szCs w:val="18"/>
-    </w:rPr>
-  </w:style>
-  <w:style w:type="paragraph" w:styleId="TOCHeading">
-    <w:name w:val="TOC Heading"/>
-    <w:basedOn w:val="Heading1"/>
-    <w:next w:val="Normal"/>
-    <w:uiPriority w:val="39"/>
-    <w:semiHidden/>
-    <w:unhideWhenUsed/>
-    <w:qFormat/>
-    <w:pPr>
-      <w:keepNext/>
-      <w:keepLines/>
-      <w:pageBreakBefore w:val="0"/>
-      <w:outlineLvl w:val="9"/>
-    </w:pPr>
-  </w:style>
-  <w:style w:type="paragraph" w:styleId="Title">
-    <w:name w:val="Title"/>
-    <w:basedOn w:val="Normal"/>
-    <w:next w:val="Normal"/>
-    <w:link w:val="TitleChar"/>
-    <w:uiPriority w:val="10"/>
-    <w:semiHidden/>
-    <w:unhideWhenUsed/>
-    <w:qFormat/>
-    <w:pPr>
-      <w:spacing w:after="480" w:line="240" w:lineRule="auto"/>
-      <w:contextualSpacing/>
-    </w:pPr>
-    <w:rPr>
-      <w:rFonts w:asciiTheme="majorHAnsi" w:eastAsiaTheme="majorEastAsia" w:hAnsiTheme="majorHAnsi" w:cstheme="majorBidi"/>
-      <w:b/>
-      <w:kern w:val="28"/>
-      <w:sz w:val="140"/>
-      <w:szCs w:val="56"/>
-    </w:rPr>
-  </w:style>
-  <w:style w:type="character" w:customStyle="1" w:styleId="TitleChar">
-    <w:name w:val="Title Char"/>
-    <w:basedOn w:val="DefaultParagraphFont"/>
-    <w:link w:val="Title"/>
-    <w:uiPriority w:val="10"/>
-    <w:semiHidden/>
-    <w:rPr>
-      <w:rFonts w:asciiTheme="majorHAnsi" w:eastAsiaTheme="majorEastAsia" w:hAnsiTheme="majorHAnsi" w:cstheme="majorBidi"/>
-      <w:b/>
-      <w:kern w:val="28"/>
-      <w:sz w:val="140"/>
-      <w:szCs w:val="56"/>
-    </w:rPr>
-  </w:style>
-  <w:style w:type="paragraph" w:styleId="Subtitle">
-    <w:name w:val="Subtitle"/>
-    <w:basedOn w:val="Normal"/>
-    <w:next w:val="Normal"/>
-    <w:link w:val="SubtitleChar"/>
-    <w:uiPriority w:val="11"/>
-    <w:semiHidden/>
-    <w:unhideWhenUsed/>
-    <w:qFormat/>
-    <w:pPr>
-      <w:numPr>
-        <w:ilvl w:val="1"/>
-      </w:numPr>
-      <w:spacing w:after="1200" w:line="240" w:lineRule="auto"/>
-      <w:contextualSpacing/>
-    </w:pPr>
-    <w:rPr>
-      <w:rFonts w:eastAsiaTheme="minorEastAsia"/>
-      <w:b/>
-      <w:color w:val="E09B3B" w:themeColor="accent1"/>
-      <w:sz w:val="56"/>
-    </w:rPr>
-  </w:style>
-  <w:style w:type="character" w:customStyle="1" w:styleId="SubtitleChar">
-    <w:name w:val="Subtitle Char"/>
-    <w:basedOn w:val="DefaultParagraphFont"/>
-    <w:link w:val="Subtitle"/>
-    <w:uiPriority w:val="11"/>
-    <w:semiHidden/>
-    <w:rPr>
-      <w:rFonts w:eastAsiaTheme="minorEastAsia"/>
-      <w:b/>
-      <w:color w:val="E09B3B" w:themeColor="accent1"/>
-      <w:sz w:val="56"/>
-      <w:szCs w:val="22"/>
-    </w:rPr>
-  </w:style>
-  <w:style w:type="character" w:styleId="PlaceholderText">
-    <w:name w:val="Placeholder Text"/>
-    <w:basedOn w:val="DefaultParagraphFont"/>
-    <w:uiPriority w:val="99"/>
-    <w:semiHidden/>
-    <w:rPr>
-      <w:color w:val="808080"/>
-    </w:rPr>
-  </w:style>
-  <w:style w:type="character" w:styleId="SubtleEmphasis">
-    <w:name w:val="Subtle Emphasis"/>
-    <w:basedOn w:val="DefaultParagraphFont"/>
-    <w:uiPriority w:val="19"/>
-    <w:semiHidden/>
-    <w:unhideWhenUsed/>
-    <w:qFormat/>
-    <w:rPr>
-      <w:i/>
-      <w:iCs/>
-      <w:color w:val="2A2A2A" w:themeColor="text2"/>
-    </w:rPr>
-  </w:style>
-  <w:style w:type="paragraph" w:styleId="Quote">
-    <w:name w:val="Quote"/>
-    <w:basedOn w:val="Normal"/>
-    <w:next w:val="Normal"/>
-    <w:link w:val="QuoteChar"/>
-    <w:uiPriority w:val="29"/>
-    <w:unhideWhenUsed/>
-    <w:qFormat/>
-    <w:pPr>
-      <w:spacing w:before="360" w:after="360"/>
-      <w:contextualSpacing/>
-    </w:pPr>
-    <w:rPr>
-      <w:iCs/>
-      <w:sz w:val="60"/>
-    </w:rPr>
-  </w:style>
-  <w:style w:type="character" w:customStyle="1" w:styleId="QuoteChar">
-    <w:name w:val="Quote Char"/>
-    <w:basedOn w:val="DefaultParagraphFont"/>
-    <w:link w:val="Quote"/>
-    <w:uiPriority w:val="29"/>
-    <w:rPr>
-      <w:iCs/>
-      <w:sz w:val="60"/>
-    </w:rPr>
-  </w:style>
-  <w:style w:type="paragraph" w:styleId="Header">
-    <w:name w:val="header"/>
-    <w:basedOn w:val="Normal"/>
-    <w:link w:val="HeaderChar"/>
-    <w:uiPriority w:val="99"/>
-    <w:unhideWhenUsed/>
-    <w:qFormat/>
-    <w:pPr>
-      <w:spacing w:after="0" w:line="240" w:lineRule="auto"/>
-    </w:pPr>
-  </w:style>
-  <w:style w:type="character" w:customStyle="1" w:styleId="HeaderChar">
-    <w:name w:val="Header Char"/>
-    <w:basedOn w:val="DefaultParagraphFont"/>
-    <w:link w:val="Header"/>
-    <w:uiPriority w:val="99"/>
-  </w:style>
-  <w:style w:type="paragraph" w:styleId="ListNumber">
-    <w:name w:val="List Number"/>
-    <w:basedOn w:val="Normal"/>
-    <w:uiPriority w:val="11"/>
-    <w:qFormat/>
-    <w:pPr>
-      <w:numPr>
-        <w:numId w:val="6"/>
-      </w:numPr>
-      <w:spacing w:after="120"/>
-    </w:pPr>
-  </w:style>
-  <w:style w:type="paragraph" w:styleId="BlockText">
-    <w:name w:val="Block Text"/>
-    <w:basedOn w:val="Normal"/>
-    <w:uiPriority w:val="31"/>
-    <w:unhideWhenUsed/>
-    <w:pPr>
-      <w:spacing w:before="360" w:after="360"/>
-    </w:pPr>
-    <w:rPr>
-      <w:rFonts w:eastAsiaTheme="minorEastAsia"/>
-      <w:iCs/>
-      <w:color w:val="3E3E3E" w:themeColor="text2" w:themeTint="E6"/>
-      <w:sz w:val="28"/>
-    </w:rPr>
-  </w:style>
-  <w:style w:type="character" w:styleId="Hyperlink">
-    <w:name w:val="Hyperlink"/>
-    <w:basedOn w:val="DefaultParagraphFont"/>
-    <w:uiPriority w:val="99"/>
-    <w:unhideWhenUsed/>
-    <w:rsid w:val="00CA44C7"/>
-    <w:rPr>
-      <w:color w:val="847B97" w:themeColor="hyperlink"/>
-      <w:u w:val="single"/>
-    </w:rPr>
-  </w:style>
-  <w:style w:type="paragraph" w:styleId="ListParagraph">
-    <w:name w:val="List Paragraph"/>
-    <w:basedOn w:val="Normal"/>
-    <w:uiPriority w:val="34"/>
-    <w:unhideWhenUsed/>
-    <w:qFormat/>
-    <w:rsid w:val="00CA44C7"/>
-    <w:pPr>
-      <w:ind w:left="720"/>
-      <w:contextualSpacing/>
-    </w:pPr>
-  </w:style>
-  <w:style w:type="paragraph" w:styleId="BalloonText">
-    <w:name w:val="Balloon Text"/>
-    <w:basedOn w:val="Normal"/>
-    <w:link w:val="BalloonTextChar"/>
-    <w:uiPriority w:val="99"/>
-    <w:semiHidden/>
-    <w:unhideWhenUsed/>
-    <w:rsid w:val="00F85DE9"/>
-    <w:pPr>
-      <w:spacing w:after="0" w:line="240" w:lineRule="auto"/>
-    </w:pPr>
-    <w:rPr>
-      <w:rFonts w:ascii="Tahoma" w:hAnsi="Tahoma" w:cs="Tahoma"/>
-      <w:sz w:val="16"/>
-      <w:szCs w:val="16"/>
-    </w:rPr>
-  </w:style>
-  <w:style w:type="character" w:customStyle="1" w:styleId="BalloonTextChar">
-    <w:name w:val="Balloon Text Char"/>
-    <w:basedOn w:val="DefaultParagraphFont"/>
-    <w:link w:val="BalloonText"/>
-    <w:uiPriority w:val="99"/>
-    <w:semiHidden/>
-    <w:rsid w:val="00F85DE9"/>
-    <w:rPr>
-      <w:rFonts w:ascii="Tahoma" w:hAnsi="Tahoma" w:cs="Tahoma"/>
-      <w:sz w:val="16"/>
-      <w:szCs w:val="16"/>
-    </w:rPr>
-  </w:style>
-</w:styles>
-</file>
-
-<file path=word/stylesWithEffects.xml><?xml version="1.0" encoding="utf-8"?>
-<w:styles xmlns:wpc="http://schemas.microsoft.com/office/word/2010/wordprocessingCanvas" xmlns:mc="http://schemas.openxmlformats.org/markup-compatibility/2006" xmlns:o="urn:schemas-microsoft-com:office:office" xmlns:r="http://schemas.openxmlformats.org/officeDocument/2006/relationships" xmlns:m="http://schemas.openxmlformats.org/officeDocument/2006/math" xmlns:v="urn:schemas-microsoft-com:vml" xmlns:wp14="http://schemas.microsoft.com/office/word/2010/wordprocessingDrawing" xmlns:wp="http://schemas.openxmlformats.org/drawingml/2006/wordprocessingDrawing" xmlns:w10="urn:schemas-microsoft-com:office:word" xmlns:w="http://schemas.openxmlformats.org/wordprocessingml/2006/main" xmlns:w14="http://schemas.microsoft.com/office/word/2010/wordml" xmlns:wpg="http://schemas.microsoft.com/office/word/2010/wordprocessingGroup" xmlns:wpi="http://schemas.microsoft.com/office/word/2010/wordprocessingInk" xmlns:wne="http://schemas.microsoft.com/office/word/2006/wordml" xmlns:wps="http://schemas.microsoft.com/office/word/2010/wordprocessingShape" mc:Ignorable="w14 wp14">
-  <w:docDefaults>
-    <w:rPrDefault>
-      <w:rPr>
-        <w:rFonts w:asciiTheme="minorHAnsi" w:eastAsiaTheme="minorHAnsi" w:hAnsiTheme="minorHAnsi" w:cstheme="minorBidi"/>
-        <w:color w:val="2A2A2A" w:themeColor="text2"/>
-        <w:sz w:val="22"/>
-        <w:szCs w:val="22"/>
-        <w:lang w:val="en-US" w:eastAsia="ja-JP" w:bidi="ar-SA"/>
-      </w:rPr>
-    </w:rPrDefault>
-    <w:pPrDefault>
-      <w:pPr>
-        <w:spacing w:after="200" w:line="312" w:lineRule="auto"/>
-      </w:pPr>
-    </w:pPrDefault>
-  </w:docDefaults>
-  <w:latentStyles w:defLockedState="0" w:defUIPriority="99" w:defSemiHidden="1" w:defUnhideWhenUsed="1" w:defQFormat="0" w:count="267">
-    <w:lsdException w:name="Normal" w:semiHidden="0" w:uiPriority="0" w:unhideWhenUsed="0" w:qFormat="1"/>
-    <w:lsdException w:name="heading 1" w:semiHidden="0" w:uiPriority="9" w:unhideWhenUsed="0" w:qFormat="1"/>
-    <w:lsdException w:name="heading 2" w:uiPriority="9" w:qFormat="1"/>
-    <w:lsdException w:name="heading 3" w:uiPriority="9" w:qFormat="1"/>
-    <w:lsdException w:name="heading 4" w:uiPriority="9" w:qFormat="1"/>
-    <w:lsdException w:name="heading 5" w:uiPriority="9" w:qFormat="1"/>
-    <w:lsdException w:name="heading 6" w:uiPriority="9" w:qFormat="1"/>
-    <w:lsdException w:name="heading 7" w:uiPriority="9" w:qFormat="1"/>
-    <w:lsdException w:name="heading 8" w:uiPriority="9" w:qFormat="1"/>
-    <w:lsdException w:name="heading 9" w:uiPriority="9" w:qFormat="1"/>
-    <w:lsdException w:name="toc 1" w:uiPriority="39"/>
-    <w:lsdException w:name="toc 2" w:uiPriority="39"/>
-    <w:lsdException w:name="toc 3" w:uiPriority="39"/>
-    <w:lsdException w:name="toc 4" w:uiPriority="39"/>
-    <w:lsdException w:name="toc 5" w:uiPriority="39"/>
-    <w:lsdException w:name="toc 6" w:uiPriority="39"/>
-    <w:lsdException w:name="toc 7" w:uiPriority="39"/>
-    <w:lsdException w:name="toc 8" w:uiPriority="39"/>
-    <w:lsdException w:name="toc 9" w:uiPriority="39"/>
-    <w:lsdException w:name="header" w:qFormat="1"/>
-    <w:lsdException w:name="footer" w:qFormat="1"/>
-    <w:lsdException w:name="caption" w:uiPriority="35" w:qFormat="1"/>
-    <w:lsdException w:name="List Bullet" w:semiHidden="0" w:uiPriority="10" w:unhideWhenUsed="0" w:qFormat="1"/>
-    <w:lsdException w:name="List Number" w:semiHidden="0" w:unhideWhenUsed="0" w:qFormat="1"/>
-    <w:lsdException w:name="Title" w:uiPriority="10" w:qFormat="1"/>
-    <w:lsdException w:name="Default Paragraph Font" w:uiPriority="1"/>
-    <w:lsdException w:name="Subtitle" w:uiPriority="11" w:qFormat="1"/>
-    <w:lsdException w:name="Strong" w:uiPriority="22" w:qFormat="1"/>
-    <w:lsdException w:name="Emphasis" w:uiPriority="20" w:qFormat="1"/>
-    <w:lsdException w:name="Table Grid" w:semiHidden="0" w:uiPriority="39" w:unhideWhenUsed="0"/>
-    <w:lsdException w:name="Placeholder Text" w:unhideWhenUsed="0"/>
-    <w:lsdException w:name="No Spacing" w:qFormat="1"/>
-    <w:lsdException w:name="Light Shading" w:semiHidden="0" w:uiPriority="60" w:unhideWhenUsed="0"/>
-    <w:lsdException w:name="Light List" w:semiHidden="0" w:uiPriority="61" w:unhideWhenUsed="0"/>
-    <w:lsdException w:name="Light Grid" w:semiHidden="0" w:uiPriority="62" w:unhideWhenUsed="0"/>
-    <w:lsdException w:name="Medium Shading 1" w:semiHidden="0" w:uiPriority="63" w:unhideWhenUsed="0"/>
-    <w:lsdException w:name="Medium Shading 2" w:semiHidden="0" w:uiPriority="64" w:unhideWhenUsed="0"/>
-    <w:lsdException w:name="Medium List 1" w:semiHidden="0" w:uiPriority="65" w:unhideWhenUsed="0"/>
-    <w:lsdException w:name="Medium List 2" w:semiHidden="0" w:uiPriority="66" w:unhideWhenUsed="0"/>
-    <w:lsdException w:name="Medium Grid 1" w:semiHidden="0" w:uiPriority="67" w:unhideWhenUsed="0"/>
-    <w:lsdException w:name="Medium Grid 2" w:semiHidden="0" w:uiPriority="68" w:unhideWhenUsed="0"/>
-    <w:lsdException w:name="Medium Grid 3" w:semiHidden="0" w:uiPriority="69" w:unhideWhenUsed="0"/>
-    <w:lsdException w:name="Dark List" w:semiHidden="0" w:uiPriority="70" w:unhideWhenUsed="0"/>
-    <w:lsdException w:name="Colorful Shading" w:semiHidden="0" w:uiPriority="71" w:unhideWhenUsed="0"/>
-    <w:lsdException w:name="Colorful List" w:semiHidden="0" w:uiPriority="72" w:unhideWhenUsed="0"/>
-    <w:lsdException w:name="Colorful Grid" w:semiHidden="0" w:uiPriority="73" w:unhideWhenUsed="0"/>
-    <w:lsdException w:name="Light Shading Accent 1" w:semiHidden="0" w:uiPriority="60" w:unhideWhenUsed="0"/>
-    <w:lsdException w:name="Light List Accent 1" w:semiHidden="0" w:uiPriority="61" w:unhideWhenUsed="0"/>
-    <w:lsdException w:name="Light Grid Accent 1" w:semiHidden="0" w:uiPriority="62" w:unhideWhenUsed="0"/>
-    <w:lsdException w:name="Medium Shading 1 Accent 1" w:semiHidden="0" w:uiPriority="63" w:unhideWhenUsed="0"/>
-    <w:lsdException w:name="Medium Shading 2 Accent 1" w:semiHidden="0" w:uiPriority="64" w:unhideWhenUsed="0"/>
-    <w:lsdException w:name="Medium List 1 Accent 1" w:semiHidden="0" w:uiPriority="65" w:unhideWhenUsed="0"/>
-    <w:lsdException w:name="Revision" w:unhideWhenUsed="0"/>
-    <w:lsdException w:name="List Paragraph" w:uiPriority="34" w:qFormat="1"/>
-    <w:lsdException w:name="Quote" w:uiPriority="29" w:qFormat="1"/>
-    <w:lsdException w:name="Intense Quote" w:uiPriority="30" w:qFormat="1"/>
-    <w:lsdException w:name="Medium List 2 Accent 1" w:semiHidden="0" w:uiPriority="66" w:unhideWhenUsed="0"/>
-    <w:lsdException w:name="Medium Grid 1 Accent 1" w:semiHidden="0" w:uiPriority="67" w:unhideWhenUsed="0"/>
-    <w:lsdException w:name="Medium Grid 2 Accent 1" w:semiHidden="0" w:uiPriority="68" w:unhideWhenUsed="0"/>
-    <w:lsdException w:name="Medium Grid 3 Accent 1" w:semiHidden="0" w:uiPriority="69" w:unhideWhenUsed="0"/>
-    <w:lsdException w:name="Dark List Accent 1" w:semiHidden="0" w:uiPriority="70" w:unhideWhenUsed="0"/>
-    <w:lsdException w:name="Colorful Shading Accent 1" w:semiHidden="0" w:uiPriority="71" w:unhideWhenUsed="0"/>
-    <w:lsdException w:name="Colorful List Accent 1" w:semiHidden="0" w:uiPriority="72" w:unhideWhenUsed="0"/>
-    <w:lsdException w:name="Colorful Grid Accent 1" w:semiHidden="0" w:uiPriority="73" w:unhideWhenUsed="0"/>
-    <w:lsdException w:name="Light Shading Accent 2" w:semiHidden="0" w:uiPriority="60" w:unhideWhenUsed="0"/>
-    <w:lsdException w:name="Light List Accent 2" w:semiHidden="0" w:uiPriority="61" w:unhideWhenUsed="0"/>
-    <w:lsdException w:name="Light Grid Accent 2" w:semiHidden="0" w:uiPriority="62" w:unhideWhenUsed="0"/>
-    <w:lsdException w:name="Medium Shading 1 Accent 2" w:semiHidden="0" w:uiPriority="63" w:unhideWhenUsed="0"/>
-    <w:lsdException w:name="Medium Shading 2 Accent 2" w:semiHidden="0" w:uiPriority="64" w:unhideWhenUsed="0"/>
-    <w:lsdException w:name="Medium List 1 Accent 2" w:semiHidden="0" w:uiPriority="65" w:unhideWhenUsed="0"/>
-    <w:lsdException w:name="Medium List 2 Accent 2" w:semiHidden="0" w:uiPriority="66" w:unhideWhenUsed="0"/>
-    <w:lsdException w:name="Medium Grid 1 Accent 2" w:semiHidden="0" w:uiPriority="67" w:unhideWhenUsed="0"/>
-    <w:lsdException w:name="Medium Grid 2 Accent 2" w:semiHidden="0" w:uiPriority="68" w:unhideWhenUsed="0"/>
-    <w:lsdException w:name="Medium Grid 3 Accent 2" w:semiHidden="0" w:uiPriority="69" w:unhideWhenUsed="0"/>
-    <w:lsdException w:name="Dark List Accent 2" w:semiHidden="0" w:uiPriority="70" w:unhideWhenUsed="0"/>
-    <w:lsdException w:name="Colorful Shading Accent 2" w:semiHidden="0" w:uiPriority="71" w:unhideWhenUsed="0"/>
-    <w:lsdException w:name="Colorful List Accent 2" w:semiHidden="0" w:uiPriority="72" w:unhideWhenUsed="0"/>
-    <w:lsdException w:name="Colorful Grid Accent 2" w:semiHidden="0" w:uiPriority="73" w:unhideWhenUsed="0"/>
-    <w:lsdException w:name="Light Shading Accent 3" w:semiHidden="0" w:uiPriority="60" w:unhideWhenUsed="0"/>
-    <w:lsdException w:name="Light List Accent 3" w:semiHidden="0" w:uiPriority="61" w:unhideWhenUsed="0"/>
-    <w:lsdException w:name="Light Grid Accent 3" w:semiHidden="0" w:uiPriority="62" w:unhideWhenUsed="0"/>
-    <w:lsdException w:name="Medium Shading 1 Accent 3" w:semiHidden="0" w:uiPriority="63" w:unhideWhenUsed="0"/>
-    <w:lsdException w:name="Medium Shading 2 Accent 3" w:semiHidden="0" w:uiPriority="64" w:unhideWhenUsed="0"/>
-    <w:lsdException w:name="Medium List 1 Accent 3" w:semiHidden="0" w:uiPriority="65" w:unhideWhenUsed="0"/>
-    <w:lsdException w:name="Medium List 2 Accent 3" w:semiHidden="0" w:uiPriority="66" w:unhideWhenUsed="0"/>
-    <w:lsdException w:name="Medium Grid 1 Accent 3" w:semiHidden="0" w:uiPriority="67" w:unhideWhenUsed="0"/>
-    <w:lsdException w:name="Medium Grid 2 Accent 3" w:semiHidden="0" w:uiPriority="68" w:unhideWhenUsed="0"/>
-    <w:lsdException w:name="Medium Grid 3 Accent 3" w:semiHidden="0" w:uiPriority="69" w:unhideWhenUsed="0"/>
-    <w:lsdException w:name="Dark List Accent 3" w:semiHidden="0" w:uiPriority="70" w:unhideWhenUsed="0"/>
-    <w:lsdException w:name="Colorful Shading Accent 3" w:semiHidden="0" w:uiPriority="71" w:unhideWhenUsed="0"/>
-    <w:lsdException w:name="Colorful List Accent 3" w:semiHidden="0" w:uiPriority="72" w:unhideWhenUsed="0"/>
-    <w:lsdException w:name="Colorful Grid Accent 3" w:semiHidden="0" w:uiPriority="73" w:unhideWhenUsed="0"/>
-    <w:lsdException w:name="Light Shading Accent 4" w:semiHidden="0" w:uiPriority="60" w:unhideWhenUsed="0"/>
-    <w:lsdException w:name="Light List Accent 4" w:semiHidden="0" w:uiPriority="61" w:unhideWhenUsed="0"/>
-    <w:lsdException w:name="Light Grid Accent 4" w:semiHidden="0" w:uiPriority="62" w:unhideWhenUsed="0"/>
-    <w:lsdException w:name="Medium Shading 1 Accent 4" w:semiHidden="0" w:uiPriority="63" w:unhideWhenUsed="0"/>
-    <w:lsdException w:name="Medium Shading 2 Accent 4" w:semiHidden="0" w:uiPriority="64" w:unhideWhenUsed="0"/>
-    <w:lsdException w:name="Medium List 1 Accent 4" w:semiHidden="0" w:uiPriority="65" w:unhideWhenUsed="0"/>
-    <w:lsdException w:name="Medium List 2 Accent 4" w:semiHidden="0" w:uiPriority="66" w:unhideWhenUsed="0"/>
-    <w:lsdException w:name="Medium Grid 1 Accent 4" w:semiHidden="0" w:uiPriority="67" w:unhideWhenUsed="0"/>
-    <w:lsdException w:name="Medium Grid 2 Accent 4" w:semiHidden="0" w:uiPriority="68" w:unhideWhenUsed="0"/>
-    <w:lsdException w:name="Medium Grid 3 Accent 4" w:semiHidden="0" w:uiPriority="69" w:unhideWhenUsed="0"/>
-    <w:lsdException w:name="Dark List Accent 4" w:semiHidden="0" w:uiPriority="70" w:unhideWhenUsed="0"/>
-    <w:lsdException w:name="Colorful Shading Accent 4" w:semiHidden="0" w:uiPriority="71" w:unhideWhenUsed="0"/>
-    <w:lsdException w:name="Colorful List Accent 4" w:semiHidden="0" w:uiPriority="72" w:unhideWhenUsed="0"/>
-    <w:lsdException w:name="Colorful Grid Accent 4" w:semiHidden="0" w:uiPriority="73" w:unhideWhenUsed="0"/>
-    <w:lsdException w:name="Light Shading Accent 5" w:semiHidden="0" w:uiPriority="60" w:unhideWhenUsed="0"/>
-    <w:lsdException w:name="Light List Accent 5" w:semiHidden="0" w:uiPriority="61" w:unhideWhenUsed="0"/>
-    <w:lsdException w:name="Light Grid Accent 5" w:semiHidden="0" w:uiPriority="62" w:unhideWhenUsed="0"/>
-    <w:lsdException w:name="Medium Shading 1 Accent 5" w:semiHidden="0" w:uiPriority="63" w:unhideWhenUsed="0"/>
-    <w:lsdException w:name="Medium Shading 2 Accent 5" w:semiHidden="0" w:uiPriority="64" w:unhideWhenUsed="0"/>
-    <w:lsdException w:name="Medium List 1 Accent 5" w:semiHidden="0" w:uiPriority="65" w:unhideWhenUsed="0"/>
-    <w:lsdException w:name="Medium List 2 Accent 5" w:semiHidden="0" w:uiPriority="66" w:unhideWhenUsed="0"/>
-    <w:lsdException w:name="Medium Grid 1 Accent 5" w:semiHidden="0" w:uiPriority="67" w:unhideWhenUsed="0"/>
-    <w:lsdException w:name="Medium Grid 2 Accent 5" w:semiHidden="0" w:uiPriority="68" w:unhideWhenUsed="0"/>
-    <w:lsdException w:name="Medium Grid 3 Accent 5" w:semiHidden="0" w:uiPriority="69" w:unhideWhenUsed="0"/>
-    <w:lsdException w:name="Dark List Accent 5" w:semiHidden="0" w:uiPriority="70" w:unhideWhenUsed="0"/>
-    <w:lsdException w:name="Colorful Shading Accent 5" w:semiHidden="0" w:uiPriority="71" w:unhideWhenUsed="0"/>
-    <w:lsdException w:name="Colorful List Accent 5" w:semiHidden="0" w:uiPriority="72" w:unhideWhenUsed="0"/>
-    <w:lsdException w:name="Colorful Grid Accent 5" w:semiHidden="0" w:uiPriority="73" w:unhideWhenUsed="0"/>
-    <w:lsdException w:name="Light Shading Accent 6" w:semiHidden="0" w:uiPriority="60" w:unhideWhenUsed="0"/>
-    <w:lsdException w:name="Light List Accent 6" w:semiHidden="0" w:uiPriority="61" w:unhideWhenUsed="0"/>
-    <w:lsdException w:name="Light Grid Accent 6" w:semiHidden="0" w:uiPriority="62" w:unhideWhenUsed="0"/>
-    <w:lsdException w:name="Medium Shading 1 Accent 6" w:semiHidden="0" w:uiPriority="63" w:unhideWhenUsed="0"/>
-    <w:lsdException w:name="Medium Shading 2 Accent 6" w:semiHidden="0" w:uiPriority="64" w:unhideWhenUsed="0"/>
-    <w:lsdException w:name="Medium List 1 Accent 6" w:semiHidden="0" w:uiPriority="65" w:unhideWhenUsed="0"/>
-    <w:lsdException w:name="Medium List 2 Accent 6" w:semiHidden="0" w:uiPriority="66" w:unhideWhenUsed="0"/>
-    <w:lsdException w:name="Medium Grid 1 Accent 6" w:semiHidden="0" w:uiPriority="67" w:unhideWhenUsed="0"/>
-    <w:lsdException w:name="Medium Grid 2 Accent 6" w:semiHidden="0" w:uiPriority="68" w:unhideWhenUsed="0"/>
-    <w:lsdException w:name="Medium Grid 3 Accent 6" w:semiHidden="0" w:uiPriority="69" w:unhideWhenUsed="0"/>
-    <w:lsdException w:name="Dark List Accent 6" w:semiHidden="0" w:uiPriority="70" w:unhideWhenUsed="0"/>
-    <w:lsdException w:name="Colorful Shading Accent 6" w:semiHidden="0" w:uiPriority="71" w:unhideWhenUsed="0"/>
-    <w:lsdException w:name="Colorful List Accent 6" w:semiHidden="0" w:uiPriority="72" w:unhideWhenUsed="0"/>
-    <w:lsdException w:name="Colorful Grid Accent 6" w:semiHidden="0" w:uiPriority="73" w:unhideWhenUsed="0"/>
-    <w:lsdException w:name="Subtle Emphasis" w:uiPriority="19" w:qFormat="1"/>
-    <w:lsdException w:name="Intense Emphasis" w:uiPriority="21" w:qFormat="1"/>
-    <w:lsdException w:name="Subtle Reference" w:uiPriority="31" w:qFormat="1"/>
-    <w:lsdException w:name="Intense Reference" w:uiPriority="32" w:qFormat="1"/>
-    <w:lsdException w:name="Book Title" w:uiPriority="33" w:qFormat="1"/>
-    <w:lsdException w:name="Bibliography" w:uiPriority="37"/>
-    <w:lsdException w:name="TOC Heading" w:uiPriority="39" w:qFormat="1"/>
+    <w:lsdException w:name="Bibliography" w:semiHidden="1" w:uiPriority="37" w:unhideWhenUsed="1"/>
+    <w:lsdException w:name="TOC Heading" w:semiHidden="1" w:uiPriority="39" w:unhideWhenUsed="1" w:qFormat="1"/>
+    <w:lsdException w:name="Plain Table 1" w:uiPriority="41"/>
+    <w:lsdException w:name="Plain Table 2" w:uiPriority="42"/>
+    <w:lsdException w:name="Plain Table 3" w:uiPriority="43"/>
+    <w:lsdException w:name="Plain Table 4" w:uiPriority="44"/>
+    <w:lsdException w:name="Plain Table 5" w:uiPriority="45"/>
+    <w:lsdException w:name="Grid Table Light" w:uiPriority="40"/>
+    <w:lsdException w:name="Grid Table 1 Light" w:uiPriority="46"/>
+    <w:lsdException w:name="Grid Table 2" w:uiPriority="47"/>
+    <w:lsdException w:name="Grid Table 3" w:uiPriority="48"/>
+    <w:lsdException w:name="Grid Table 4" w:uiPriority="49"/>
+    <w:lsdException w:name="Grid Table 5 Dark" w:uiPriority="50"/>
+    <w:lsdException w:name="Grid Table 6 Colorful" w:uiPriority="51"/>
+    <w:lsdException w:name="Grid Table 7 Colorful" w:uiPriority="52"/>
+    <w:lsdException w:name="Grid Table 1 Light Accent 1" w:uiPriority="46"/>
+    <w:lsdException w:name="Grid Table 2 Accent 1" w:uiPriority="47"/>
+    <w:lsdException w:name="Grid Table 3 Accent 1" w:uiPriority="48"/>
+    <w:lsdException w:name="Grid Table 4 Accent 1" w:uiPriority="49"/>
+    <w:lsdException w:name="Grid Table 5 Dark Accent 1" w:uiPriority="50"/>
+    <w:lsdException w:name="Grid Table 6 Colorful Accent 1" w:uiPriority="51"/>
+    <w:lsdException w:name="Grid Table 7 Colorful Accent 1" w:uiPriority="52"/>
+    <w:lsdException w:name="Grid Table 1 Light Accent 2" w:uiPriority="46"/>
+    <w:lsdException w:name="Grid Table 2 Accent 2" w:uiPriority="47"/>
+    <w:lsdException w:name="Grid Table 3 Accent 2" w:uiPriority="48"/>
+    <w:lsdException w:name="Grid Table 4 Accent 2" w:uiPriority="49"/>
+    <w:lsdException w:name="Grid Table 5 Dark Accent 2" w:uiPriority="50"/>
+    <w:lsdException w:name="Grid Table 6 Colorful Accent 2" w:uiPriority="51"/>
+    <w:lsdException w:name="Grid Table 7 Colorful Accent 2" w:uiPriority="52"/>
+    <w:lsdException w:name="Grid Table 1 Light Accent 3" w:uiPriority="46"/>
+    <w:lsdException w:name="Grid Table 2 Accent 3" w:uiPriority="47"/>
+    <w:lsdException w:name="Grid Table 3 Accent 3" w:uiPriority="48"/>
+    <w:lsdException w:name="Grid Table 4 Accent 3" w:uiPriority="49"/>
+    <w:lsdException w:name="Grid Table 5 Dark Accent 3" w:uiPriority="50"/>
+    <w:lsdException w:name="Grid Table 6 Colorful Accent 3" w:uiPriority="51"/>
+    <w:lsdException w:name="Grid Table 7 Colorful Accent 3" w:uiPriority="52"/>
+    <w:lsdException w:name="Grid Table 1 Light Accent 4" w:uiPriority="46"/>
+    <w:lsdException w:name="Grid Table 2 Accent 4" w:uiPriority="47"/>
+    <w:lsdException w:name="Grid Table 3 Accent 4" w:uiPriority="48"/>
+    <w:lsdException w:name="Grid Table 4 Accent 4" w:uiPriority="49"/>
+    <w:lsdException w:name="Grid Table 5 Dark Accent 4" w:uiPriority="50"/>
+    <w:lsdException w:name="Grid Table 6 Colorful Accent 4" w:uiPriority="51"/>
+    <w:lsdException w:name="Grid Table 7 Colorful Accent 4" w:uiPriority="52"/>
+    <w:lsdException w:name="Grid Table 1 Light Accent 5" w:uiPriority="46"/>
+    <w:lsdException w:name="Grid Table 2 Accent 5" w:uiPriority="47"/>
+    <w:lsdException w:name="Grid Table 3 Accent 5" w:uiPriority="48"/>
+    <w:lsdException w:name="Grid Table 4 Accent 5" w:uiPriority="49"/>
+    <w:lsdException w:name="Grid Table 5 Dark Accent 5" w:uiPriority="50"/>
+    <w:lsdException w:name="Grid Table 6 Colorful Accent 5" w:uiPriority="51"/>
+    <w:lsdException w:name="Grid Table 7 Colorful Accent 5" w:uiPriority="52"/>
+    <w:lsdException w:name="Grid Table 1 Light Accent 6" w:uiPriority="46"/>
+    <w:lsdException w:name="Grid Table 2 Accent 6" w:uiPriority="47"/>
+    <w:lsdException w:name="Grid Table 3 Accent 6" w:uiPriority="48"/>
+    <w:lsdException w:name="Grid Table 4 Accent 6" w:uiPriority="49"/>
+    <w:lsdException w:name="Grid Table 5 Dark Accent 6" w:uiPriority="50"/>
+    <w:lsdException w:name="Grid Table 6 Colorful Accent 6" w:uiPriority="51"/>
+    <w:lsdException w:name="Grid Table 7 Colorful Accent 6" w:uiPriority="52"/>
+    <w:lsdException w:name="List Table 1 Light" w:uiPriority="46"/>
+    <w:lsdException w:name="List Table 2" w:uiPriority="47"/>
+    <w:lsdException w:name="List Table 3" w:uiPriority="48"/>
+    <w:lsdException w:name="List Table 4" w:uiPriority="49"/>
+    <w:lsdException w:name="List Table 5 Dark" w:uiPriority="50"/>
+    <w:lsdException w:name="List Table 6 Colorful" w:uiPriority="51"/>
+    <w:lsdException w:name="List Table 7 Colorful" w:uiPriority="52"/>
+    <w:lsdException w:name="List Table 1 Light Accent 1" w:uiPriority="46"/>
+    <w:lsdException w:name="List Table 2 Accent 1" w:uiPriority="47"/>
+    <w:lsdException w:name="List Table 3 Accent 1" w:uiPriority="48"/>
+    <w:lsdException w:name="List Table 4 Accent 1" w:uiPriority="49"/>
+    <w:lsdException w:name="List Table 5 Dark Accent 1" w:uiPriority="50"/>
+    <w:lsdException w:name="List Table 6 Colorful Accent 1" w:uiPriority="51"/>
+    <w:lsdException w:name="List Table 7 Colorful Accent 1" w:uiPriority="52"/>
+    <w:lsdException w:name="List Table 1 Light Accent 2" w:uiPriority="46"/>
+    <w:lsdException w:name="List Table 2 Accent 2" w:uiPriority="47"/>
+    <w:lsdException w:name="List Table 3 Accent 2" w:uiPriority="48"/>
+    <w:lsdException w:name="List Table 4 Accent 2" w:uiPriority="49"/>
+    <w:lsdException w:name="List Table 5 Dark Accent 2" w:uiPriority="50"/>
+    <w:lsdException w:name="List Table 6 Colorful Accent 2" w:uiPriority="51"/>
+    <w:lsdException w:name="List Table 7 Colorful Accent 2" w:uiPriority="52"/>
+    <w:lsdException w:name="List Table 1 Light Accent 3" w:uiPriority="46"/>
+    <w:lsdException w:name="List Table 2 Accent 3" w:uiPriority="47"/>
+    <w:lsdException w:name="List Table 3 Accent 3" w:uiPriority="48"/>
+    <w:lsdException w:name="List Table 4 Accent 3" w:uiPriority="49"/>
+    <w:lsdException w:name="List Table 5 Dark Accent 3" w:uiPriority="50"/>
+    <w:lsdException w:name="List Table 6 Colorful Accent 3" w:uiPriority="51"/>
+    <w:lsdException w:name="List Table 7 Colorful Accent 3" w:uiPriority="52"/>
+    <w:lsdException w:name="List Table 1 Light Accent 4" w:uiPriority="46"/>
+    <w:lsdException w:name="List Table 2 Accent 4" w:uiPriority="47"/>
+    <w:lsdException w:name="List Table 3 Accent 4" w:uiPriority="48"/>
+    <w:lsdException w:name="List Table 4 Accent 4" w:uiPriority="49"/>
+    <w:lsdException w:name="List Table 5 Dark Accent 4" w:uiPriority="50"/>
+    <w:lsdException w:name="List Table 6 Colorful Accent 4" w:uiPriority="51"/>
+    <w:lsdException w:name="List Table 7 Colorful Accent 4" w:uiPriority="52"/>
+    <w:lsdException w:name="List Table 1 Light Accent 5" w:uiPriority="46"/>
+    <w:lsdException w:name="List Table 2 Accent 5" w:uiPriority="47"/>
+    <w:lsdException w:name="List Table 3 Accent 5" w:uiPriority="48"/>
+    <w:lsdException w:name="List Table 4 Accent 5" w:uiPriority="49"/>
+    <w:lsdException w:name="List Table 5 Dark Accent 5" w:uiPriority="50"/>
+    <w:lsdException w:name="List Table 6 Colorful Accent 5" w:uiPriority="51"/>
+    <w:lsdException w:name="List Table 7 Colorful Accent 5" w:uiPriority="52"/>
+    <w:lsdException w:name="List Table 1 Light Accent 6" w:uiPriority="46"/>
+    <w:lsdException w:name="List Table 2 Accent 6" w:uiPriority="47"/>
+    <w:lsdException w:name="List Table 3 Accent 6" w:uiPriority="48"/>
+    <w:lsdException w:name="List Table 4 Accent 6" w:uiPriority="49"/>
+    <w:lsdException w:name="List Table 5 Dark Accent 6" w:uiPriority="50"/>
+    <w:lsdException w:name="List Table 6 Colorful Accent 6" w:uiPriority="51"/>
+    <w:lsdException w:name="List Table 7 Colorful Accent 6" w:uiPriority="52"/>
   </w:latentStyles>
   <w:style w:type="paragraph" w:default="1" w:styleId="Normal">
     <w:name w:val="Normal"/>
@@ -7092,7 +6196,7 @@
   <a:extraClrSchemeLst/>
   <a:extLst>
     <a:ext uri="{05A4C25C-085E-4340-85A3-A5531E510DB2}">
-      <thm15:themeFamily xmlns:thm15="http://schemas.microsoft.com/office/thememl/2012/main" xmlns="" name="Office Theme" id="{62F939B6-93AF-4DB8-9C6B-D6C7DFDC589F}" vid="{4A3C46E8-61CC-4603-A589-7422A47A8E4A}"/>
+      <thm15:themeFamily xmlns:thm15="http://schemas.microsoft.com/office/thememl/2012/main" name="Office Theme" id="{62F939B6-93AF-4DB8-9C6B-D6C7DFDC589F}" vid="{4A3C46E8-61CC-4603-A589-7422A47A8E4A}"/>
     </a:ext>
   </a:extLst>
 </a:theme>
@@ -7103,7 +6207,7 @@
 </file>
 
 <file path=customXml/itemProps1.xml><?xml version="1.0" encoding="utf-8"?>
-<ds:datastoreItem xmlns:ds="http://schemas.openxmlformats.org/officeDocument/2006/customXml" ds:itemID="{969010C4-1CC2-4528-86FD-92E4FAE8C362}">
+<ds:datastoreItem xmlns:ds="http://schemas.openxmlformats.org/officeDocument/2006/customXml" ds:itemID="{87272DD5-56F0-574C-BA83-3544F3773F2A}">
   <ds:schemaRefs>
     <ds:schemaRef ds:uri="http://schemas.openxmlformats.org/officeDocument/2006/bibliography"/>
   </ds:schemaRefs>

</xml_diff>